<commit_message>
data class serialization for data
</commit_message>
<xml_diff>
--- a/SP-Data-class.docx
+++ b/SP-Data-class.docx
@@ -254,17 +254,8 @@
             <w:rStyle w:val="Lienhypertexte"/>
             <w:lang w:val="fr-FR"/>
           </w:rPr>
-          <w:t>Toutes les fonctionnalités (dégroupé).</w:t>
+          <w:t>Toutes les fonctionnalités (dégroupé).xlsx</w:t>
         </w:r>
-        <w:proofErr w:type="spellStart"/>
-        <w:r>
-          <w:rPr>
-            <w:rStyle w:val="Lienhypertexte"/>
-            <w:lang w:val="fr-FR"/>
-          </w:rPr>
-          <w:t>xlsx</w:t>
-        </w:r>
-        <w:proofErr w:type="spellEnd"/>
       </w:hyperlink>
     </w:p>
     <w:p>
@@ -525,7 +516,6 @@
         </w:rPr>
         <w:t xml:space="preserve">eur de donnée </w:t>
       </w:r>
-      <w:proofErr w:type="spellStart"/>
       <w:r>
         <w:rPr>
           <w:b/>
@@ -533,7 +523,6 @@
         </w:rPr>
         <w:t>null</w:t>
       </w:r>
-      <w:proofErr w:type="spellEnd"/>
       <w:r>
         <w:rPr>
           <w:lang w:val="fr-FR"/>
@@ -614,6 +603,264 @@
         </w:rPr>
         <w:t>Je pense qu’il est plus pertinent d’avoir une classe de données intermédiaires entre la dé-sérialisation et les objets métiers.</w:t>
       </w:r>
+    </w:p>
+    <w:p>
+      <w:pPr>
+        <w:rPr>
+          <w:lang w:val="fr-FR"/>
+        </w:rPr>
+      </w:pPr>
+    </w:p>
+    <w:p>
+      <w:pPr>
+        <w:rPr>
+          <w:lang w:val="fr-FR"/>
+        </w:rPr>
+      </w:pPr>
+      <w:r>
+        <w:rPr>
+          <w:lang w:val="fr-FR"/>
+        </w:rPr>
+        <w:t>Le processus de lecture est décrit dans le schéma ci-dessous expliqué ci-après.</w:t>
+      </w:r>
+    </w:p>
+    <w:p>
+      <w:pPr>
+        <w:rPr>
+          <w:lang w:val="fr-FR"/>
+        </w:rPr>
+      </w:pPr>
+    </w:p>
+    <w:p>
+      <w:pPr>
+        <w:jc w:val="center"/>
+        <w:rPr>
+          <w:lang w:val="fr-FR"/>
+        </w:rPr>
+      </w:pPr>
+      <w:r>
+        <w:rPr>
+          <w:noProof/>
+          <w:lang w:val="fr-FR" w:eastAsia="fr-FR" w:bidi="ar-SA"/>
+        </w:rPr>
+        <w:drawing>
+          <wp:anchor distT="0" distB="0" distL="114300" distR="114300" simplePos="0" relativeHeight="251658240" behindDoc="1" locked="0" layoutInCell="1" allowOverlap="1">
+            <wp:simplePos x="0" y="0"/>
+            <wp:positionH relativeFrom="column">
+              <wp:posOffset>742950</wp:posOffset>
+            </wp:positionH>
+            <wp:positionV relativeFrom="line">
+              <wp:posOffset>60960</wp:posOffset>
+            </wp:positionV>
+            <wp:extent cx="4136390" cy="1894840"/>
+            <wp:effectExtent l="19050" t="0" r="0" b="0"/>
+            <wp:wrapSquare wrapText="bothSides"/>
+            <wp:docPr id="1" name="Diagramme 1"/>
+            <wp:cNvGraphicFramePr/>
+            <a:graphic xmlns:a="http://schemas.openxmlformats.org/drawingml/2006/main">
+              <a:graphicData uri="http://schemas.openxmlformats.org/drawingml/2006/diagram">
+                <dgm:relIds xmlns:dgm="http://schemas.openxmlformats.org/drawingml/2006/diagram" xmlns:r="http://schemas.openxmlformats.org/officeDocument/2006/relationships" r:dm="rId5" r:lo="rId6" r:qs="rId7" r:cs="rId8"/>
+              </a:graphicData>
+            </a:graphic>
+          </wp:anchor>
+        </w:drawing>
+      </w:r>
+    </w:p>
+    <w:p>
+      <w:pPr>
+        <w:rPr>
+          <w:lang w:val="fr-FR"/>
+        </w:rPr>
+      </w:pPr>
+    </w:p>
+    <w:p>
+      <w:pPr>
+        <w:rPr>
+          <w:lang w:val="fr-FR"/>
+        </w:rPr>
+      </w:pPr>
+    </w:p>
+    <w:p>
+      <w:pPr>
+        <w:rPr>
+          <w:lang w:val="fr-FR"/>
+        </w:rPr>
+      </w:pPr>
+    </w:p>
+    <w:p>
+      <w:pPr>
+        <w:rPr>
+          <w:lang w:val="fr-FR"/>
+        </w:rPr>
+      </w:pPr>
+    </w:p>
+    <w:p>
+      <w:pPr>
+        <w:rPr>
+          <w:lang w:val="fr-FR"/>
+        </w:rPr>
+      </w:pPr>
+    </w:p>
+    <w:p>
+      <w:pPr>
+        <w:rPr>
+          <w:lang w:val="fr-FR"/>
+        </w:rPr>
+      </w:pPr>
+    </w:p>
+    <w:p>
+      <w:pPr>
+        <w:rPr>
+          <w:lang w:val="fr-FR"/>
+        </w:rPr>
+      </w:pPr>
+    </w:p>
+    <w:p>
+      <w:pPr>
+        <w:rPr>
+          <w:lang w:val="fr-FR"/>
+        </w:rPr>
+      </w:pPr>
+    </w:p>
+    <w:p>
+      <w:pPr>
+        <w:rPr>
+          <w:lang w:val="fr-FR"/>
+        </w:rPr>
+      </w:pPr>
+    </w:p>
+    <w:p>
+      <w:pPr>
+        <w:rPr>
+          <w:lang w:val="fr-FR"/>
+        </w:rPr>
+      </w:pPr>
+    </w:p>
+    <w:p>
+      <w:pPr>
+        <w:rPr>
+          <w:lang w:val="fr-FR"/>
+        </w:rPr>
+      </w:pPr>
+    </w:p>
+    <w:p>
+      <w:pPr>
+        <w:rPr>
+          <w:lang w:val="fr-FR"/>
+        </w:rPr>
+      </w:pPr>
+    </w:p>
+    <w:p>
+      <w:pPr>
+        <w:rPr>
+          <w:lang w:val="fr-FR"/>
+        </w:rPr>
+      </w:pPr>
+      <w:r>
+        <w:rPr>
+          <w:lang w:val="fr-FR"/>
+        </w:rPr>
+        <w:t xml:space="preserve">Lors de la dé-sérialisation, un dictionnaire de données est reconstruit avec le type </w:t>
+      </w:r>
+      <w:r>
+        <w:rPr>
+          <w:i/>
+          <w:lang w:val="fr-FR"/>
+        </w:rPr>
+        <w:t>dynamic</w:t>
+      </w:r>
+      <w:r>
+        <w:rPr>
+          <w:lang w:val="fr-FR"/>
+        </w:rPr>
+        <w:t xml:space="preserve"> du dotNET. Le type est pré-établi depuis une classe statique nommée pour l’objet concerné. Comme le type de donnée est de type </w:t>
+      </w:r>
+      <w:r>
+        <w:rPr>
+          <w:i/>
+          <w:lang w:val="fr-FR"/>
+        </w:rPr>
+        <w:t>dynamic</w:t>
+      </w:r>
+      <w:r>
+        <w:rPr>
+          <w:lang w:val="fr-FR"/>
+        </w:rPr>
+        <w:t>, il est inconnu au moment de la compilation ; une fois l’objet chargé, il suffit de construire une classe intermédiaire dont les propriétés sont en lecture/écriture et dont le nom de chaque propriété est spécifique. La classe intermédiaire héberge donc l’objet dé-sérialisé et peut récupérer ou modifier la valeur contenu dans le dictionnaire de donnée.</w:t>
+      </w:r>
+    </w:p>
+    <w:p>
+      <w:pPr>
+        <w:rPr>
+          <w:lang w:val="fr-FR"/>
+        </w:rPr>
+      </w:pPr>
+    </w:p>
+    <w:p>
+      <w:pPr>
+        <w:rPr>
+          <w:lang w:val="fr-FR"/>
+        </w:rPr>
+      </w:pPr>
+      <w:r>
+        <w:rPr>
+          <w:lang w:val="fr-FR"/>
+        </w:rPr>
+        <w:t>Lorsque je sauvegarde les modifications par sérialisation, le dictionnaire de données est enregistré dans le fichier. Les classes intermédiaires et les instances de neurone traitent les données contenues par ces classes. Ces classes intermédiaires héberge les objets sérialisés et aucune autre données.</w:t>
+      </w:r>
+    </w:p>
+    <w:p>
+      <w:pPr>
+        <w:rPr>
+          <w:lang w:val="fr-FR"/>
+        </w:rPr>
+      </w:pPr>
+    </w:p>
+    <w:p>
+      <w:pPr>
+        <w:rPr>
+          <w:lang w:val="fr-FR"/>
+        </w:rPr>
+      </w:pPr>
+      <w:r>
+        <w:rPr>
+          <w:lang w:val="fr-FR"/>
+        </w:rPr>
+        <w:t>Aussi, pour la clarté du code, les classes intermédiaires implémentent également des types simples tels que du texte ou des nombres. Dans ce cas, il s’agira de conserver l’objet qui contient ces données simples</w:t>
+      </w:r>
+      <w:r>
+        <w:rPr>
+          <w:lang w:val="fr-FR"/>
+        </w:rPr>
+        <w:t xml:space="preserve"> et pas l</w:t>
+      </w:r>
+      <w:r>
+        <w:rPr>
+          <w:lang w:val="fr-FR"/>
+        </w:rPr>
+        <w:t>es données elles-mêmes.</w:t>
+      </w:r>
+    </w:p>
+    <w:p>
+      <w:pPr>
+        <w:rPr>
+          <w:lang w:val="fr-FR"/>
+        </w:rPr>
+      </w:pPr>
+      <w:r>
+        <w:rPr>
+          <w:lang w:val="fr-FR"/>
+        </w:rPr>
+        <w:lastRenderedPageBreak/>
+        <w:t>En conclusion, toutes les classes intermédiaires sont publiques ; les objets sérialisés sont privés ; la sérialisation et dé-sérialisation s’effectuent en interne et, il n’existe qu’une seule classe de modélisation des objets. Il n’y a pas de traitement nécessaire selon que l’élément d’une donnée est un type simple ou un autre objet sérialisé. Dans le cas de listes ou de tableaux, il s’agit d’un type de donnée particulier capable d’enregistrer un ou plusieurs objets.</w:t>
+      </w:r>
+    </w:p>
+    <w:p>
+      <w:pPr>
+        <w:rPr>
+          <w:lang w:val="fr-FR"/>
+        </w:rPr>
+      </w:pPr>
     </w:p>
     <w:p>
       <w:pPr>
@@ -1520,7 +1767,2412 @@
       <w:u w:val="single"/>
     </w:rPr>
   </w:style>
+  <w:style w:type="paragraph" w:styleId="Textedebulles">
+    <w:name w:val="Balloon Text"/>
+    <w:basedOn w:val="Normal"/>
+    <w:link w:val="TextedebullesCar"/>
+    <w:uiPriority w:val="99"/>
+    <w:semiHidden/>
+    <w:unhideWhenUsed/>
+    <w:rsid w:val="00DD2978"/>
+    <w:rPr>
+      <w:rFonts w:ascii="Tahoma" w:hAnsi="Tahoma" w:cs="Tahoma"/>
+      <w:sz w:val="16"/>
+      <w:szCs w:val="16"/>
+    </w:rPr>
+  </w:style>
+  <w:style w:type="character" w:customStyle="1" w:styleId="TextedebullesCar">
+    <w:name w:val="Texte de bulles Car"/>
+    <w:basedOn w:val="Policepardfaut"/>
+    <w:link w:val="Textedebulles"/>
+    <w:uiPriority w:val="99"/>
+    <w:semiHidden/>
+    <w:rsid w:val="00DD2978"/>
+    <w:rPr>
+      <w:rFonts w:ascii="Tahoma" w:hAnsi="Tahoma" w:cs="Tahoma"/>
+      <w:sz w:val="16"/>
+      <w:szCs w:val="16"/>
+    </w:rPr>
+  </w:style>
 </w:styles>
+</file>
+
+<file path=word/diagrams/colors1.xml><?xml version="1.0" encoding="utf-8"?>
+<dgm:colorsDef xmlns:dgm="http://schemas.openxmlformats.org/drawingml/2006/diagram" xmlns:a="http://schemas.openxmlformats.org/drawingml/2006/main" uniqueId="urn:microsoft.com/office/officeart/2005/8/colors/accent1_2">
+  <dgm:title val=""/>
+  <dgm:desc val=""/>
+  <dgm:catLst>
+    <dgm:cat type="accent1" pri="11200"/>
+  </dgm:catLst>
+  <dgm:styleLbl name="node0">
+    <dgm:fillClrLst meth="repeat">
+      <a:schemeClr val="accent1"/>
+    </dgm:fillClrLst>
+    <dgm:linClrLst meth="repeat">
+      <a:schemeClr val="lt1"/>
+    </dgm:linClrLst>
+    <dgm:effectClrLst/>
+    <dgm:txLinClrLst/>
+    <dgm:txFillClrLst/>
+    <dgm:txEffectClrLst/>
+  </dgm:styleLbl>
+  <dgm:styleLbl name="alignNode1">
+    <dgm:fillClrLst meth="repeat">
+      <a:schemeClr val="accent1"/>
+    </dgm:fillClrLst>
+    <dgm:linClrLst meth="repeat">
+      <a:schemeClr val="accent1"/>
+    </dgm:linClrLst>
+    <dgm:effectClrLst/>
+    <dgm:txLinClrLst/>
+    <dgm:txFillClrLst/>
+    <dgm:txEffectClrLst/>
+  </dgm:styleLbl>
+  <dgm:styleLbl name="node1">
+    <dgm:fillClrLst meth="repeat">
+      <a:schemeClr val="accent1"/>
+    </dgm:fillClrLst>
+    <dgm:linClrLst meth="repeat">
+      <a:schemeClr val="lt1"/>
+    </dgm:linClrLst>
+    <dgm:effectClrLst/>
+    <dgm:txLinClrLst/>
+    <dgm:txFillClrLst/>
+    <dgm:txEffectClrLst/>
+  </dgm:styleLbl>
+  <dgm:styleLbl name="lnNode1">
+    <dgm:fillClrLst meth="repeat">
+      <a:schemeClr val="accent1"/>
+    </dgm:fillClrLst>
+    <dgm:linClrLst meth="repeat">
+      <a:schemeClr val="lt1"/>
+    </dgm:linClrLst>
+    <dgm:effectClrLst/>
+    <dgm:txLinClrLst/>
+    <dgm:txFillClrLst/>
+    <dgm:txEffectClrLst/>
+  </dgm:styleLbl>
+  <dgm:styleLbl name="vennNode1">
+    <dgm:fillClrLst meth="repeat">
+      <a:schemeClr val="accent1">
+        <a:alpha val="50000"/>
+      </a:schemeClr>
+    </dgm:fillClrLst>
+    <dgm:linClrLst meth="repeat">
+      <a:schemeClr val="lt1"/>
+    </dgm:linClrLst>
+    <dgm:effectClrLst/>
+    <dgm:txLinClrLst/>
+    <dgm:txFillClrLst/>
+    <dgm:txEffectClrLst/>
+  </dgm:styleLbl>
+  <dgm:styleLbl name="node2">
+    <dgm:fillClrLst meth="repeat">
+      <a:schemeClr val="accent1"/>
+    </dgm:fillClrLst>
+    <dgm:linClrLst meth="repeat">
+      <a:schemeClr val="lt1"/>
+    </dgm:linClrLst>
+    <dgm:effectClrLst/>
+    <dgm:txLinClrLst/>
+    <dgm:txFillClrLst/>
+    <dgm:txEffectClrLst/>
+  </dgm:styleLbl>
+  <dgm:styleLbl name="node3">
+    <dgm:fillClrLst meth="repeat">
+      <a:schemeClr val="accent1"/>
+    </dgm:fillClrLst>
+    <dgm:linClrLst meth="repeat">
+      <a:schemeClr val="lt1"/>
+    </dgm:linClrLst>
+    <dgm:effectClrLst/>
+    <dgm:txLinClrLst/>
+    <dgm:txFillClrLst/>
+    <dgm:txEffectClrLst/>
+  </dgm:styleLbl>
+  <dgm:styleLbl name="node4">
+    <dgm:fillClrLst meth="repeat">
+      <a:schemeClr val="accent1"/>
+    </dgm:fillClrLst>
+    <dgm:linClrLst meth="repeat">
+      <a:schemeClr val="lt1"/>
+    </dgm:linClrLst>
+    <dgm:effectClrLst/>
+    <dgm:txLinClrLst/>
+    <dgm:txFillClrLst/>
+    <dgm:txEffectClrLst/>
+  </dgm:styleLbl>
+  <dgm:styleLbl name="fgImgPlace1">
+    <dgm:fillClrLst meth="repeat">
+      <a:schemeClr val="accent1">
+        <a:tint val="50000"/>
+      </a:schemeClr>
+    </dgm:fillClrLst>
+    <dgm:linClrLst meth="repeat">
+      <a:schemeClr val="lt1"/>
+    </dgm:linClrLst>
+    <dgm:effectClrLst/>
+    <dgm:txLinClrLst/>
+    <dgm:txFillClrLst meth="repeat">
+      <a:schemeClr val="lt1"/>
+    </dgm:txFillClrLst>
+    <dgm:txEffectClrLst/>
+  </dgm:styleLbl>
+  <dgm:styleLbl name="alignImgPlace1">
+    <dgm:fillClrLst meth="repeat">
+      <a:schemeClr val="accent1">
+        <a:tint val="50000"/>
+      </a:schemeClr>
+    </dgm:fillClrLst>
+    <dgm:linClrLst meth="repeat">
+      <a:schemeClr val="lt1"/>
+    </dgm:linClrLst>
+    <dgm:effectClrLst/>
+    <dgm:txLinClrLst/>
+    <dgm:txFillClrLst meth="repeat">
+      <a:schemeClr val="lt1"/>
+    </dgm:txFillClrLst>
+    <dgm:txEffectClrLst/>
+  </dgm:styleLbl>
+  <dgm:styleLbl name="bgImgPlace1">
+    <dgm:fillClrLst meth="repeat">
+      <a:schemeClr val="accent1">
+        <a:tint val="50000"/>
+      </a:schemeClr>
+    </dgm:fillClrLst>
+    <dgm:linClrLst meth="repeat">
+      <a:schemeClr val="lt1"/>
+    </dgm:linClrLst>
+    <dgm:effectClrLst/>
+    <dgm:txLinClrLst/>
+    <dgm:txFillClrLst meth="repeat">
+      <a:schemeClr val="lt1"/>
+    </dgm:txFillClrLst>
+    <dgm:txEffectClrLst/>
+  </dgm:styleLbl>
+  <dgm:styleLbl name="sibTrans2D1">
+    <dgm:fillClrLst meth="repeat">
+      <a:schemeClr val="accent1">
+        <a:tint val="60000"/>
+      </a:schemeClr>
+    </dgm:fillClrLst>
+    <dgm:linClrLst meth="repeat">
+      <a:schemeClr val="accent1">
+        <a:tint val="60000"/>
+      </a:schemeClr>
+    </dgm:linClrLst>
+    <dgm:effectClrLst/>
+    <dgm:txLinClrLst/>
+    <dgm:txFillClrLst/>
+    <dgm:txEffectClrLst/>
+  </dgm:styleLbl>
+  <dgm:styleLbl name="fgSibTrans2D1">
+    <dgm:fillClrLst meth="repeat">
+      <a:schemeClr val="accent1">
+        <a:tint val="60000"/>
+      </a:schemeClr>
+    </dgm:fillClrLst>
+    <dgm:linClrLst meth="repeat">
+      <a:schemeClr val="accent1">
+        <a:tint val="60000"/>
+      </a:schemeClr>
+    </dgm:linClrLst>
+    <dgm:effectClrLst/>
+    <dgm:txLinClrLst/>
+    <dgm:txFillClrLst/>
+    <dgm:txEffectClrLst/>
+  </dgm:styleLbl>
+  <dgm:styleLbl name="bgSibTrans2D1">
+    <dgm:fillClrLst meth="repeat">
+      <a:schemeClr val="accent1">
+        <a:tint val="60000"/>
+      </a:schemeClr>
+    </dgm:fillClrLst>
+    <dgm:linClrLst meth="repeat">
+      <a:schemeClr val="accent1">
+        <a:tint val="60000"/>
+      </a:schemeClr>
+    </dgm:linClrLst>
+    <dgm:effectClrLst/>
+    <dgm:txLinClrLst/>
+    <dgm:txFillClrLst/>
+    <dgm:txEffectClrLst/>
+  </dgm:styleLbl>
+  <dgm:styleLbl name="sibTrans1D1">
+    <dgm:fillClrLst meth="repeat">
+      <a:schemeClr val="accent1"/>
+    </dgm:fillClrLst>
+    <dgm:linClrLst meth="repeat">
+      <a:schemeClr val="accent1"/>
+    </dgm:linClrLst>
+    <dgm:effectClrLst/>
+    <dgm:txLinClrLst/>
+    <dgm:txFillClrLst meth="repeat">
+      <a:schemeClr val="tx1"/>
+    </dgm:txFillClrLst>
+    <dgm:txEffectClrLst/>
+  </dgm:styleLbl>
+  <dgm:styleLbl name="callout">
+    <dgm:fillClrLst meth="repeat">
+      <a:schemeClr val="accent1"/>
+    </dgm:fillClrLst>
+    <dgm:linClrLst meth="repeat">
+      <a:schemeClr val="accent1">
+        <a:tint val="50000"/>
+      </a:schemeClr>
+    </dgm:linClrLst>
+    <dgm:effectClrLst/>
+    <dgm:txLinClrLst/>
+    <dgm:txFillClrLst meth="repeat">
+      <a:schemeClr val="tx1"/>
+    </dgm:txFillClrLst>
+    <dgm:txEffectClrLst/>
+  </dgm:styleLbl>
+  <dgm:styleLbl name="asst0">
+    <dgm:fillClrLst meth="repeat">
+      <a:schemeClr val="accent1"/>
+    </dgm:fillClrLst>
+    <dgm:linClrLst meth="repeat">
+      <a:schemeClr val="lt1"/>
+    </dgm:linClrLst>
+    <dgm:effectClrLst/>
+    <dgm:txLinClrLst/>
+    <dgm:txFillClrLst/>
+    <dgm:txEffectClrLst/>
+  </dgm:styleLbl>
+  <dgm:styleLbl name="asst1">
+    <dgm:fillClrLst meth="repeat">
+      <a:schemeClr val="accent1"/>
+    </dgm:fillClrLst>
+    <dgm:linClrLst meth="repeat">
+      <a:schemeClr val="lt1"/>
+    </dgm:linClrLst>
+    <dgm:effectClrLst/>
+    <dgm:txLinClrLst/>
+    <dgm:txFillClrLst/>
+    <dgm:txEffectClrLst/>
+  </dgm:styleLbl>
+  <dgm:styleLbl name="asst2">
+    <dgm:fillClrLst meth="repeat">
+      <a:schemeClr val="accent1"/>
+    </dgm:fillClrLst>
+    <dgm:linClrLst meth="repeat">
+      <a:schemeClr val="lt1"/>
+    </dgm:linClrLst>
+    <dgm:effectClrLst/>
+    <dgm:txLinClrLst/>
+    <dgm:txFillClrLst/>
+    <dgm:txEffectClrLst/>
+  </dgm:styleLbl>
+  <dgm:styleLbl name="asst3">
+    <dgm:fillClrLst meth="repeat">
+      <a:schemeClr val="accent1"/>
+    </dgm:fillClrLst>
+    <dgm:linClrLst meth="repeat">
+      <a:schemeClr val="lt1"/>
+    </dgm:linClrLst>
+    <dgm:effectClrLst/>
+    <dgm:txLinClrLst/>
+    <dgm:txFillClrLst/>
+    <dgm:txEffectClrLst/>
+  </dgm:styleLbl>
+  <dgm:styleLbl name="asst4">
+    <dgm:fillClrLst meth="repeat">
+      <a:schemeClr val="accent1"/>
+    </dgm:fillClrLst>
+    <dgm:linClrLst meth="repeat">
+      <a:schemeClr val="lt1"/>
+    </dgm:linClrLst>
+    <dgm:effectClrLst/>
+    <dgm:txLinClrLst/>
+    <dgm:txFillClrLst/>
+    <dgm:txEffectClrLst/>
+  </dgm:styleLbl>
+  <dgm:styleLbl name="parChTrans2D1">
+    <dgm:fillClrLst meth="repeat">
+      <a:schemeClr val="accent1">
+        <a:tint val="60000"/>
+      </a:schemeClr>
+    </dgm:fillClrLst>
+    <dgm:linClrLst meth="repeat">
+      <a:schemeClr val="accent1">
+        <a:tint val="60000"/>
+      </a:schemeClr>
+    </dgm:linClrLst>
+    <dgm:effectClrLst/>
+    <dgm:txLinClrLst/>
+    <dgm:txFillClrLst meth="repeat">
+      <a:schemeClr val="lt1"/>
+    </dgm:txFillClrLst>
+    <dgm:txEffectClrLst/>
+  </dgm:styleLbl>
+  <dgm:styleLbl name="parChTrans2D2">
+    <dgm:fillClrLst meth="repeat">
+      <a:schemeClr val="accent1"/>
+    </dgm:fillClrLst>
+    <dgm:linClrLst meth="repeat">
+      <a:schemeClr val="accent1"/>
+    </dgm:linClrLst>
+    <dgm:effectClrLst/>
+    <dgm:txLinClrLst/>
+    <dgm:txFillClrLst meth="repeat">
+      <a:schemeClr val="lt1"/>
+    </dgm:txFillClrLst>
+    <dgm:txEffectClrLst/>
+  </dgm:styleLbl>
+  <dgm:styleLbl name="parChTrans2D3">
+    <dgm:fillClrLst meth="repeat">
+      <a:schemeClr val="accent1"/>
+    </dgm:fillClrLst>
+    <dgm:linClrLst meth="repeat">
+      <a:schemeClr val="accent1"/>
+    </dgm:linClrLst>
+    <dgm:effectClrLst/>
+    <dgm:txLinClrLst/>
+    <dgm:txFillClrLst meth="repeat">
+      <a:schemeClr val="lt1"/>
+    </dgm:txFillClrLst>
+    <dgm:txEffectClrLst/>
+  </dgm:styleLbl>
+  <dgm:styleLbl name="parChTrans2D4">
+    <dgm:fillClrLst meth="repeat">
+      <a:schemeClr val="accent1"/>
+    </dgm:fillClrLst>
+    <dgm:linClrLst meth="repeat">
+      <a:schemeClr val="accent1"/>
+    </dgm:linClrLst>
+    <dgm:effectClrLst/>
+    <dgm:txLinClrLst/>
+    <dgm:txFillClrLst meth="repeat">
+      <a:schemeClr val="lt1"/>
+    </dgm:txFillClrLst>
+    <dgm:txEffectClrLst/>
+  </dgm:styleLbl>
+  <dgm:styleLbl name="parChTrans1D1">
+    <dgm:fillClrLst meth="repeat">
+      <a:schemeClr val="accent1"/>
+    </dgm:fillClrLst>
+    <dgm:linClrLst meth="repeat">
+      <a:schemeClr val="accent1">
+        <a:shade val="60000"/>
+      </a:schemeClr>
+    </dgm:linClrLst>
+    <dgm:effectClrLst/>
+    <dgm:txLinClrLst/>
+    <dgm:txFillClrLst meth="repeat">
+      <a:schemeClr val="tx1"/>
+    </dgm:txFillClrLst>
+    <dgm:txEffectClrLst/>
+  </dgm:styleLbl>
+  <dgm:styleLbl name="parChTrans1D2">
+    <dgm:fillClrLst meth="repeat">
+      <a:schemeClr val="accent1"/>
+    </dgm:fillClrLst>
+    <dgm:linClrLst meth="repeat">
+      <a:schemeClr val="accent1">
+        <a:shade val="60000"/>
+      </a:schemeClr>
+    </dgm:linClrLst>
+    <dgm:effectClrLst/>
+    <dgm:txLinClrLst/>
+    <dgm:txFillClrLst meth="repeat">
+      <a:schemeClr val="tx1"/>
+    </dgm:txFillClrLst>
+    <dgm:txEffectClrLst/>
+  </dgm:styleLbl>
+  <dgm:styleLbl name="parChTrans1D3">
+    <dgm:fillClrLst meth="repeat">
+      <a:schemeClr val="accent1"/>
+    </dgm:fillClrLst>
+    <dgm:linClrLst meth="repeat">
+      <a:schemeClr val="accent1">
+        <a:shade val="80000"/>
+      </a:schemeClr>
+    </dgm:linClrLst>
+    <dgm:effectClrLst/>
+    <dgm:txLinClrLst/>
+    <dgm:txFillClrLst meth="repeat">
+      <a:schemeClr val="tx1"/>
+    </dgm:txFillClrLst>
+    <dgm:txEffectClrLst/>
+  </dgm:styleLbl>
+  <dgm:styleLbl name="parChTrans1D4">
+    <dgm:fillClrLst meth="repeat">
+      <a:schemeClr val="accent1"/>
+    </dgm:fillClrLst>
+    <dgm:linClrLst meth="repeat">
+      <a:schemeClr val="accent1">
+        <a:shade val="80000"/>
+      </a:schemeClr>
+    </dgm:linClrLst>
+    <dgm:effectClrLst/>
+    <dgm:txLinClrLst/>
+    <dgm:txFillClrLst meth="repeat">
+      <a:schemeClr val="tx1"/>
+    </dgm:txFillClrLst>
+    <dgm:txEffectClrLst/>
+  </dgm:styleLbl>
+  <dgm:styleLbl name="fgAcc1">
+    <dgm:fillClrLst meth="repeat">
+      <a:schemeClr val="lt1">
+        <a:alpha val="90000"/>
+      </a:schemeClr>
+    </dgm:fillClrLst>
+    <dgm:linClrLst meth="repeat">
+      <a:schemeClr val="accent1"/>
+    </dgm:linClrLst>
+    <dgm:effectClrLst/>
+    <dgm:txLinClrLst/>
+    <dgm:txFillClrLst meth="repeat">
+      <a:schemeClr val="dk1"/>
+    </dgm:txFillClrLst>
+    <dgm:txEffectClrLst/>
+  </dgm:styleLbl>
+  <dgm:styleLbl name="conFgAcc1">
+    <dgm:fillClrLst meth="repeat">
+      <a:schemeClr val="lt1">
+        <a:alpha val="90000"/>
+      </a:schemeClr>
+    </dgm:fillClrLst>
+    <dgm:linClrLst meth="repeat">
+      <a:schemeClr val="accent1"/>
+    </dgm:linClrLst>
+    <dgm:effectClrLst/>
+    <dgm:txLinClrLst/>
+    <dgm:txFillClrLst meth="repeat">
+      <a:schemeClr val="dk1"/>
+    </dgm:txFillClrLst>
+    <dgm:txEffectClrLst/>
+  </dgm:styleLbl>
+  <dgm:styleLbl name="alignAcc1">
+    <dgm:fillClrLst meth="repeat">
+      <a:schemeClr val="lt1">
+        <a:alpha val="90000"/>
+      </a:schemeClr>
+    </dgm:fillClrLst>
+    <dgm:linClrLst meth="repeat">
+      <a:schemeClr val="accent1"/>
+    </dgm:linClrLst>
+    <dgm:effectClrLst/>
+    <dgm:txLinClrLst/>
+    <dgm:txFillClrLst meth="repeat">
+      <a:schemeClr val="dk1"/>
+    </dgm:txFillClrLst>
+    <dgm:txEffectClrLst/>
+  </dgm:styleLbl>
+  <dgm:styleLbl name="trAlignAcc1">
+    <dgm:fillClrLst meth="repeat">
+      <a:schemeClr val="lt1">
+        <a:alpha val="40000"/>
+      </a:schemeClr>
+    </dgm:fillClrLst>
+    <dgm:linClrLst meth="repeat">
+      <a:schemeClr val="accent1"/>
+    </dgm:linClrLst>
+    <dgm:effectClrLst/>
+    <dgm:txLinClrLst/>
+    <dgm:txFillClrLst meth="repeat">
+      <a:schemeClr val="dk1"/>
+    </dgm:txFillClrLst>
+    <dgm:txEffectClrLst/>
+  </dgm:styleLbl>
+  <dgm:styleLbl name="bgAcc1">
+    <dgm:fillClrLst meth="repeat">
+      <a:schemeClr val="lt1">
+        <a:alpha val="90000"/>
+      </a:schemeClr>
+    </dgm:fillClrLst>
+    <dgm:linClrLst meth="repeat">
+      <a:schemeClr val="accent1"/>
+    </dgm:linClrLst>
+    <dgm:effectClrLst/>
+    <dgm:txLinClrLst/>
+    <dgm:txFillClrLst meth="repeat">
+      <a:schemeClr val="dk1"/>
+    </dgm:txFillClrLst>
+    <dgm:txEffectClrLst/>
+  </dgm:styleLbl>
+  <dgm:styleLbl name="solidFgAcc1">
+    <dgm:fillClrLst meth="repeat">
+      <a:schemeClr val="lt1"/>
+    </dgm:fillClrLst>
+    <dgm:linClrLst meth="repeat">
+      <a:schemeClr val="accent1"/>
+    </dgm:linClrLst>
+    <dgm:effectClrLst/>
+    <dgm:txLinClrLst/>
+    <dgm:txFillClrLst meth="repeat">
+      <a:schemeClr val="dk1"/>
+    </dgm:txFillClrLst>
+    <dgm:txEffectClrLst/>
+  </dgm:styleLbl>
+  <dgm:styleLbl name="solidAlignAcc1">
+    <dgm:fillClrLst meth="repeat">
+      <a:schemeClr val="lt1"/>
+    </dgm:fillClrLst>
+    <dgm:linClrLst meth="repeat">
+      <a:schemeClr val="accent1"/>
+    </dgm:linClrLst>
+    <dgm:effectClrLst/>
+    <dgm:txLinClrLst/>
+    <dgm:txFillClrLst meth="repeat">
+      <a:schemeClr val="dk1"/>
+    </dgm:txFillClrLst>
+    <dgm:txEffectClrLst/>
+  </dgm:styleLbl>
+  <dgm:styleLbl name="solidBgAcc1">
+    <dgm:fillClrLst meth="repeat">
+      <a:schemeClr val="lt1"/>
+    </dgm:fillClrLst>
+    <dgm:linClrLst meth="repeat">
+      <a:schemeClr val="accent1"/>
+    </dgm:linClrLst>
+    <dgm:effectClrLst/>
+    <dgm:txLinClrLst/>
+    <dgm:txFillClrLst meth="repeat">
+      <a:schemeClr val="dk1"/>
+    </dgm:txFillClrLst>
+    <dgm:txEffectClrLst/>
+  </dgm:styleLbl>
+  <dgm:styleLbl name="fgAccFollowNode1">
+    <dgm:fillClrLst meth="repeat">
+      <a:schemeClr val="accent1">
+        <a:alpha val="90000"/>
+        <a:tint val="40000"/>
+      </a:schemeClr>
+    </dgm:fillClrLst>
+    <dgm:linClrLst meth="repeat">
+      <a:schemeClr val="accent1">
+        <a:alpha val="90000"/>
+        <a:tint val="40000"/>
+      </a:schemeClr>
+    </dgm:linClrLst>
+    <dgm:effectClrLst/>
+    <dgm:txLinClrLst/>
+    <dgm:txFillClrLst meth="repeat">
+      <a:schemeClr val="dk1"/>
+    </dgm:txFillClrLst>
+    <dgm:txEffectClrLst/>
+  </dgm:styleLbl>
+  <dgm:styleLbl name="alignAccFollowNode1">
+    <dgm:fillClrLst meth="repeat">
+      <a:schemeClr val="accent1">
+        <a:alpha val="90000"/>
+        <a:tint val="40000"/>
+      </a:schemeClr>
+    </dgm:fillClrLst>
+    <dgm:linClrLst meth="repeat">
+      <a:schemeClr val="accent1">
+        <a:alpha val="90000"/>
+        <a:tint val="40000"/>
+      </a:schemeClr>
+    </dgm:linClrLst>
+    <dgm:effectClrLst/>
+    <dgm:txLinClrLst/>
+    <dgm:txFillClrLst meth="repeat">
+      <a:schemeClr val="dk1"/>
+    </dgm:txFillClrLst>
+    <dgm:txEffectClrLst/>
+  </dgm:styleLbl>
+  <dgm:styleLbl name="bgAccFollowNode1">
+    <dgm:fillClrLst meth="repeat">
+      <a:schemeClr val="accent1">
+        <a:alpha val="90000"/>
+        <a:tint val="40000"/>
+      </a:schemeClr>
+    </dgm:fillClrLst>
+    <dgm:linClrLst meth="repeat">
+      <a:schemeClr val="accent1">
+        <a:alpha val="90000"/>
+        <a:tint val="40000"/>
+      </a:schemeClr>
+    </dgm:linClrLst>
+    <dgm:effectClrLst/>
+    <dgm:txLinClrLst/>
+    <dgm:txFillClrLst meth="repeat">
+      <a:schemeClr val="dk1"/>
+    </dgm:txFillClrLst>
+    <dgm:txEffectClrLst/>
+  </dgm:styleLbl>
+  <dgm:styleLbl name="fgAcc0">
+    <dgm:fillClrLst meth="repeat">
+      <a:schemeClr val="lt1">
+        <a:alpha val="90000"/>
+      </a:schemeClr>
+    </dgm:fillClrLst>
+    <dgm:linClrLst meth="repeat">
+      <a:schemeClr val="accent1"/>
+    </dgm:linClrLst>
+    <dgm:effectClrLst/>
+    <dgm:txLinClrLst/>
+    <dgm:txFillClrLst meth="repeat">
+      <a:schemeClr val="dk1"/>
+    </dgm:txFillClrLst>
+    <dgm:txEffectClrLst/>
+  </dgm:styleLbl>
+  <dgm:styleLbl name="fgAcc2">
+    <dgm:fillClrLst meth="repeat">
+      <a:schemeClr val="lt1">
+        <a:alpha val="90000"/>
+      </a:schemeClr>
+    </dgm:fillClrLst>
+    <dgm:linClrLst meth="repeat">
+      <a:schemeClr val="accent1"/>
+    </dgm:linClrLst>
+    <dgm:effectClrLst/>
+    <dgm:txLinClrLst/>
+    <dgm:txFillClrLst meth="repeat">
+      <a:schemeClr val="dk1"/>
+    </dgm:txFillClrLst>
+    <dgm:txEffectClrLst/>
+  </dgm:styleLbl>
+  <dgm:styleLbl name="fgAcc3">
+    <dgm:fillClrLst meth="repeat">
+      <a:schemeClr val="lt1">
+        <a:alpha val="90000"/>
+      </a:schemeClr>
+    </dgm:fillClrLst>
+    <dgm:linClrLst meth="repeat">
+      <a:schemeClr val="accent1"/>
+    </dgm:linClrLst>
+    <dgm:effectClrLst/>
+    <dgm:txLinClrLst/>
+    <dgm:txFillClrLst meth="repeat">
+      <a:schemeClr val="dk1"/>
+    </dgm:txFillClrLst>
+    <dgm:txEffectClrLst/>
+  </dgm:styleLbl>
+  <dgm:styleLbl name="fgAcc4">
+    <dgm:fillClrLst meth="repeat">
+      <a:schemeClr val="lt1">
+        <a:alpha val="90000"/>
+      </a:schemeClr>
+    </dgm:fillClrLst>
+    <dgm:linClrLst meth="repeat">
+      <a:schemeClr val="accent1"/>
+    </dgm:linClrLst>
+    <dgm:effectClrLst/>
+    <dgm:txLinClrLst/>
+    <dgm:txFillClrLst meth="repeat">
+      <a:schemeClr val="dk1"/>
+    </dgm:txFillClrLst>
+    <dgm:txEffectClrLst/>
+  </dgm:styleLbl>
+  <dgm:styleLbl name="bgShp">
+    <dgm:fillClrLst meth="repeat">
+      <a:schemeClr val="accent1">
+        <a:tint val="40000"/>
+      </a:schemeClr>
+    </dgm:fillClrLst>
+    <dgm:linClrLst meth="repeat">
+      <a:schemeClr val="accent1"/>
+    </dgm:linClrLst>
+    <dgm:effectClrLst/>
+    <dgm:txLinClrLst/>
+    <dgm:txFillClrLst meth="repeat">
+      <a:schemeClr val="dk1"/>
+    </dgm:txFillClrLst>
+    <dgm:txEffectClrLst/>
+  </dgm:styleLbl>
+  <dgm:styleLbl name="dkBgShp">
+    <dgm:fillClrLst meth="repeat">
+      <a:schemeClr val="accent1">
+        <a:shade val="80000"/>
+      </a:schemeClr>
+    </dgm:fillClrLst>
+    <dgm:linClrLst meth="repeat">
+      <a:schemeClr val="accent1"/>
+    </dgm:linClrLst>
+    <dgm:effectClrLst/>
+    <dgm:txLinClrLst/>
+    <dgm:txFillClrLst meth="repeat">
+      <a:schemeClr val="lt1"/>
+    </dgm:txFillClrLst>
+    <dgm:txEffectClrLst/>
+  </dgm:styleLbl>
+  <dgm:styleLbl name="trBgShp">
+    <dgm:fillClrLst meth="repeat">
+      <a:schemeClr val="accent1">
+        <a:tint val="50000"/>
+        <a:alpha val="40000"/>
+      </a:schemeClr>
+    </dgm:fillClrLst>
+    <dgm:linClrLst meth="repeat">
+      <a:schemeClr val="accent1"/>
+    </dgm:linClrLst>
+    <dgm:effectClrLst/>
+    <dgm:txLinClrLst/>
+    <dgm:txFillClrLst meth="repeat">
+      <a:schemeClr val="lt1"/>
+    </dgm:txFillClrLst>
+    <dgm:txEffectClrLst/>
+  </dgm:styleLbl>
+  <dgm:styleLbl name="fgShp">
+    <dgm:fillClrLst meth="repeat">
+      <a:schemeClr val="accent1">
+        <a:tint val="60000"/>
+      </a:schemeClr>
+    </dgm:fillClrLst>
+    <dgm:linClrLst meth="repeat">
+      <a:schemeClr val="lt1"/>
+    </dgm:linClrLst>
+    <dgm:effectClrLst/>
+    <dgm:txLinClrLst/>
+    <dgm:txFillClrLst meth="repeat">
+      <a:schemeClr val="dk1"/>
+    </dgm:txFillClrLst>
+    <dgm:txEffectClrLst/>
+  </dgm:styleLbl>
+  <dgm:styleLbl name="revTx">
+    <dgm:fillClrLst meth="repeat">
+      <a:schemeClr val="lt1">
+        <a:alpha val="0"/>
+      </a:schemeClr>
+    </dgm:fillClrLst>
+    <dgm:linClrLst meth="repeat">
+      <a:schemeClr val="dk1">
+        <a:alpha val="0"/>
+      </a:schemeClr>
+    </dgm:linClrLst>
+    <dgm:effectClrLst/>
+    <dgm:txLinClrLst/>
+    <dgm:txFillClrLst meth="repeat">
+      <a:schemeClr val="tx1"/>
+    </dgm:txFillClrLst>
+    <dgm:txEffectClrLst/>
+  </dgm:styleLbl>
+</dgm:colorsDef>
+</file>
+
+<file path=word/diagrams/data1.xml><?xml version="1.0" encoding="utf-8"?>
+<dgm:dataModel xmlns:dgm="http://schemas.openxmlformats.org/drawingml/2006/diagram" xmlns:a="http://schemas.openxmlformats.org/drawingml/2006/main">
+  <dgm:ptLst>
+    <dgm:pt modelId="{0FF29E1D-6F72-45B6-984E-AE423A64F3C1}" type="doc">
+      <dgm:prSet loTypeId="urn:microsoft.com/office/officeart/2005/8/layout/hProcess11" loCatId="process" qsTypeId="urn:microsoft.com/office/officeart/2005/8/quickstyle/simple1" qsCatId="simple" csTypeId="urn:microsoft.com/office/officeart/2005/8/colors/accent1_2" csCatId="accent1" phldr="1"/>
+      <dgm:spPr/>
+    </dgm:pt>
+    <dgm:pt modelId="{FC3FFA2E-5B25-4F62-9666-0DFA383F340C}">
+      <dgm:prSet phldrT="[Texte]">
+        <dgm:style>
+          <a:lnRef idx="2">
+            <a:schemeClr val="accent4"/>
+          </a:lnRef>
+          <a:fillRef idx="1">
+            <a:schemeClr val="lt1"/>
+          </a:fillRef>
+          <a:effectRef idx="0">
+            <a:schemeClr val="accent4"/>
+          </a:effectRef>
+          <a:fontRef idx="minor">
+            <a:schemeClr val="dk1"/>
+          </a:fontRef>
+        </dgm:style>
+      </dgm:prSet>
+      <dgm:spPr/>
+      <dgm:t>
+        <a:bodyPr/>
+        <a:lstStyle/>
+        <a:p>
+          <a:r>
+            <a:rPr lang="fr-FR"/>
+            <a:t>Dé-sérialisation</a:t>
+          </a:r>
+          <a:br>
+            <a:rPr lang="fr-FR"/>
+          </a:br>
+          <a:r>
+            <a:rPr lang="fr-FR"/>
+            <a:t>Le fichier est lu et un ou plusieurs  objets sont créés. Les données de ces objets sont dynamiques et consignées dans une table de correspondance entre un nom, le type prévu ainsi que sa valeur (type de donnée simple ou objet)</a:t>
+          </a:r>
+        </a:p>
+      </dgm:t>
+    </dgm:pt>
+    <dgm:pt modelId="{D641F112-E9D6-4B12-B92E-5AD7EC7EA900}" type="parTrans" cxnId="{0CA1CF94-2F4A-47B7-AC09-A20CC15E7798}">
+      <dgm:prSet/>
+      <dgm:spPr/>
+      <dgm:t>
+        <a:bodyPr/>
+        <a:lstStyle/>
+        <a:p>
+          <a:endParaRPr lang="fr-FR"/>
+        </a:p>
+      </dgm:t>
+    </dgm:pt>
+    <dgm:pt modelId="{3275EA9A-10F4-4F57-82FD-FB5D88F781D4}" type="sibTrans" cxnId="{0CA1CF94-2F4A-47B7-AC09-A20CC15E7798}">
+      <dgm:prSet/>
+      <dgm:spPr/>
+      <dgm:t>
+        <a:bodyPr/>
+        <a:lstStyle/>
+        <a:p>
+          <a:endParaRPr lang="fr-FR"/>
+        </a:p>
+      </dgm:t>
+    </dgm:pt>
+    <dgm:pt modelId="{F6E9E7D7-312D-4099-854B-E7D05E66E076}">
+      <dgm:prSet phldrT="[Texte]">
+        <dgm:style>
+          <a:lnRef idx="2">
+            <a:schemeClr val="accent4"/>
+          </a:lnRef>
+          <a:fillRef idx="1">
+            <a:schemeClr val="lt1"/>
+          </a:fillRef>
+          <a:effectRef idx="0">
+            <a:schemeClr val="accent4"/>
+          </a:effectRef>
+          <a:fontRef idx="minor">
+            <a:schemeClr val="dk1"/>
+          </a:fontRef>
+        </dgm:style>
+      </dgm:prSet>
+      <dgm:spPr/>
+      <dgm:t>
+        <a:bodyPr/>
+        <a:lstStyle/>
+        <a:p>
+          <a:r>
+            <a:rPr lang="fr-FR"/>
+            <a:t>Classe intermédiaire</a:t>
+          </a:r>
+          <a:br>
+            <a:rPr lang="fr-FR"/>
+          </a:br>
+          <a:r>
+            <a:rPr lang="fr-FR"/>
+            <a:t>Cette classe offre les différentes propriétés conservées dans les objets dé-sérialisés. </a:t>
+          </a:r>
+          <a:br>
+            <a:rPr lang="fr-FR"/>
+          </a:br>
+          <a:r>
+            <a:rPr lang="fr-FR"/>
+            <a:t>Les propriétés sont pour la plupart en lecture/écriture pour les types de données simples et en lecture seule pour les types de données complexes. A ce type de données complexes est référencé un objet de classe enregistré ou lu depuis le fichier.</a:t>
+          </a:r>
+        </a:p>
+      </dgm:t>
+    </dgm:pt>
+    <dgm:pt modelId="{7CF9D2B8-AA8F-4091-AC58-E58243383BB9}" type="parTrans" cxnId="{CE8F3F68-55CA-47A7-8C90-F12C615CD948}">
+      <dgm:prSet/>
+      <dgm:spPr/>
+      <dgm:t>
+        <a:bodyPr/>
+        <a:lstStyle/>
+        <a:p>
+          <a:endParaRPr lang="fr-FR"/>
+        </a:p>
+      </dgm:t>
+    </dgm:pt>
+    <dgm:pt modelId="{368F9547-A3B6-4FA7-8E2B-CFF936028F2D}" type="sibTrans" cxnId="{CE8F3F68-55CA-47A7-8C90-F12C615CD948}">
+      <dgm:prSet/>
+      <dgm:spPr/>
+      <dgm:t>
+        <a:bodyPr/>
+        <a:lstStyle/>
+        <a:p>
+          <a:endParaRPr lang="fr-FR"/>
+        </a:p>
+      </dgm:t>
+    </dgm:pt>
+    <dgm:pt modelId="{8685140B-3D40-4679-BC59-10C3BA5FD4D8}">
+      <dgm:prSet phldrT="[Texte]">
+        <dgm:style>
+          <a:lnRef idx="2">
+            <a:schemeClr val="accent4"/>
+          </a:lnRef>
+          <a:fillRef idx="1">
+            <a:schemeClr val="lt1"/>
+          </a:fillRef>
+          <a:effectRef idx="0">
+            <a:schemeClr val="accent4"/>
+          </a:effectRef>
+          <a:fontRef idx="minor">
+            <a:schemeClr val="dk1"/>
+          </a:fontRef>
+        </dgm:style>
+      </dgm:prSet>
+      <dgm:spPr/>
+      <dgm:t>
+        <a:bodyPr/>
+        <a:lstStyle/>
+        <a:p>
+          <a:r>
+            <a:rPr lang="fr-FR"/>
+            <a:t>Neurone</a:t>
+          </a:r>
+          <a:br>
+            <a:rPr lang="fr-FR"/>
+          </a:br>
+          <a:r>
+            <a:rPr lang="fr-FR"/>
+            <a:t>Le neurone récupère ses informations de la classe intermédiaire; les données métier modifiable sont consignées dans la classe intermédiaire. L'intérêt est l'opportunité d'avoir plusieurs classes intermédiaires pour un neurone donné.</a:t>
+          </a:r>
+        </a:p>
+      </dgm:t>
+    </dgm:pt>
+    <dgm:pt modelId="{F7B9B08D-5697-4F0F-BA76-D154DCF071DF}" type="parTrans" cxnId="{1DB6C9E6-DE93-4FEA-9472-9F8A2A8C3024}">
+      <dgm:prSet/>
+      <dgm:spPr/>
+      <dgm:t>
+        <a:bodyPr/>
+        <a:lstStyle/>
+        <a:p>
+          <a:endParaRPr lang="fr-FR"/>
+        </a:p>
+      </dgm:t>
+    </dgm:pt>
+    <dgm:pt modelId="{072F0C2F-0DF7-4BDE-B646-0A91419AB523}" type="sibTrans" cxnId="{1DB6C9E6-DE93-4FEA-9472-9F8A2A8C3024}">
+      <dgm:prSet/>
+      <dgm:spPr/>
+      <dgm:t>
+        <a:bodyPr/>
+        <a:lstStyle/>
+        <a:p>
+          <a:endParaRPr lang="fr-FR"/>
+        </a:p>
+      </dgm:t>
+    </dgm:pt>
+    <dgm:pt modelId="{B26F98B5-8D35-453F-B739-DED642FB5B44}" type="pres">
+      <dgm:prSet presAssocID="{0FF29E1D-6F72-45B6-984E-AE423A64F3C1}" presName="Name0" presStyleCnt="0">
+        <dgm:presLayoutVars>
+          <dgm:dir/>
+          <dgm:resizeHandles val="exact"/>
+        </dgm:presLayoutVars>
+      </dgm:prSet>
+      <dgm:spPr/>
+    </dgm:pt>
+    <dgm:pt modelId="{F8AFD7A5-0A72-4FEB-B2F1-2F1BC1BB62DC}" type="pres">
+      <dgm:prSet presAssocID="{0FF29E1D-6F72-45B6-984E-AE423A64F3C1}" presName="arrow" presStyleLbl="bgShp" presStyleIdx="0" presStyleCnt="1"/>
+      <dgm:spPr/>
+    </dgm:pt>
+    <dgm:pt modelId="{5AF08CDD-D35A-4884-B258-C6C017D591D7}" type="pres">
+      <dgm:prSet presAssocID="{0FF29E1D-6F72-45B6-984E-AE423A64F3C1}" presName="points" presStyleCnt="0"/>
+      <dgm:spPr/>
+    </dgm:pt>
+    <dgm:pt modelId="{31DB486F-5738-4425-B012-2F0AF843FAB2}" type="pres">
+      <dgm:prSet presAssocID="{FC3FFA2E-5B25-4F62-9666-0DFA383F340C}" presName="compositeA" presStyleCnt="0"/>
+      <dgm:spPr/>
+    </dgm:pt>
+    <dgm:pt modelId="{71AE89F5-D436-4D1B-B38D-13DAB1EAB205}" type="pres">
+      <dgm:prSet presAssocID="{FC3FFA2E-5B25-4F62-9666-0DFA383F340C}" presName="textA" presStyleLbl="revTx" presStyleIdx="0" presStyleCnt="3">
+        <dgm:presLayoutVars>
+          <dgm:bulletEnabled val="1"/>
+        </dgm:presLayoutVars>
+      </dgm:prSet>
+      <dgm:spPr/>
+      <dgm:t>
+        <a:bodyPr/>
+        <a:lstStyle/>
+        <a:p>
+          <a:endParaRPr lang="fr-FR"/>
+        </a:p>
+      </dgm:t>
+    </dgm:pt>
+    <dgm:pt modelId="{A8ABB15A-BC1D-4F4D-A44C-78A3B44B9632}" type="pres">
+      <dgm:prSet presAssocID="{FC3FFA2E-5B25-4F62-9666-0DFA383F340C}" presName="circleA" presStyleLbl="node1" presStyleIdx="0" presStyleCnt="3"/>
+      <dgm:spPr/>
+    </dgm:pt>
+    <dgm:pt modelId="{9D17015C-DDAC-40DA-8737-C14C9822F1A9}" type="pres">
+      <dgm:prSet presAssocID="{FC3FFA2E-5B25-4F62-9666-0DFA383F340C}" presName="spaceA" presStyleCnt="0"/>
+      <dgm:spPr/>
+    </dgm:pt>
+    <dgm:pt modelId="{7E526232-16F5-4C71-9FA4-25AE11749767}" type="pres">
+      <dgm:prSet presAssocID="{3275EA9A-10F4-4F57-82FD-FB5D88F781D4}" presName="space" presStyleCnt="0"/>
+      <dgm:spPr/>
+    </dgm:pt>
+    <dgm:pt modelId="{75D3728D-6645-41AD-BF9A-30669F625324}" type="pres">
+      <dgm:prSet presAssocID="{F6E9E7D7-312D-4099-854B-E7D05E66E076}" presName="compositeB" presStyleCnt="0"/>
+      <dgm:spPr/>
+    </dgm:pt>
+    <dgm:pt modelId="{68413E1E-FBB0-438B-B3D6-431DDB462EB9}" type="pres">
+      <dgm:prSet presAssocID="{F6E9E7D7-312D-4099-854B-E7D05E66E076}" presName="textB" presStyleLbl="revTx" presStyleIdx="1" presStyleCnt="3">
+        <dgm:presLayoutVars>
+          <dgm:bulletEnabled val="1"/>
+        </dgm:presLayoutVars>
+      </dgm:prSet>
+      <dgm:spPr/>
+      <dgm:t>
+        <a:bodyPr/>
+        <a:lstStyle/>
+        <a:p>
+          <a:endParaRPr lang="fr-FR"/>
+        </a:p>
+      </dgm:t>
+    </dgm:pt>
+    <dgm:pt modelId="{D7322B43-39BB-4C24-8D7E-0687919DB59A}" type="pres">
+      <dgm:prSet presAssocID="{F6E9E7D7-312D-4099-854B-E7D05E66E076}" presName="circleB" presStyleLbl="node1" presStyleIdx="1" presStyleCnt="3"/>
+      <dgm:spPr/>
+    </dgm:pt>
+    <dgm:pt modelId="{7C22A2F9-39C7-45A9-A9A7-E831A8044A70}" type="pres">
+      <dgm:prSet presAssocID="{F6E9E7D7-312D-4099-854B-E7D05E66E076}" presName="spaceB" presStyleCnt="0"/>
+      <dgm:spPr/>
+    </dgm:pt>
+    <dgm:pt modelId="{9118BA01-BF50-4288-9319-0B6BBBA2A2CB}" type="pres">
+      <dgm:prSet presAssocID="{368F9547-A3B6-4FA7-8E2B-CFF936028F2D}" presName="space" presStyleCnt="0"/>
+      <dgm:spPr/>
+    </dgm:pt>
+    <dgm:pt modelId="{4566CCF6-5B78-4E2E-8EEC-B8E2BC5234C7}" type="pres">
+      <dgm:prSet presAssocID="{8685140B-3D40-4679-BC59-10C3BA5FD4D8}" presName="compositeA" presStyleCnt="0"/>
+      <dgm:spPr/>
+    </dgm:pt>
+    <dgm:pt modelId="{BB4B8A97-C38D-4640-835E-C09B95B8C8E4}" type="pres">
+      <dgm:prSet presAssocID="{8685140B-3D40-4679-BC59-10C3BA5FD4D8}" presName="textA" presStyleLbl="revTx" presStyleIdx="2" presStyleCnt="3">
+        <dgm:presLayoutVars>
+          <dgm:bulletEnabled val="1"/>
+        </dgm:presLayoutVars>
+      </dgm:prSet>
+      <dgm:spPr/>
+      <dgm:t>
+        <a:bodyPr/>
+        <a:lstStyle/>
+        <a:p>
+          <a:endParaRPr lang="fr-FR"/>
+        </a:p>
+      </dgm:t>
+    </dgm:pt>
+    <dgm:pt modelId="{204A70DC-EC9C-4565-8E94-CAC1E1C8BB3E}" type="pres">
+      <dgm:prSet presAssocID="{8685140B-3D40-4679-BC59-10C3BA5FD4D8}" presName="circleA" presStyleLbl="node1" presStyleIdx="2" presStyleCnt="3"/>
+      <dgm:spPr/>
+    </dgm:pt>
+    <dgm:pt modelId="{5D438A63-C55F-487E-84FE-98466EC967E7}" type="pres">
+      <dgm:prSet presAssocID="{8685140B-3D40-4679-BC59-10C3BA5FD4D8}" presName="spaceA" presStyleCnt="0"/>
+      <dgm:spPr/>
+    </dgm:pt>
+  </dgm:ptLst>
+  <dgm:cxnLst>
+    <dgm:cxn modelId="{1DB6C9E6-DE93-4FEA-9472-9F8A2A8C3024}" srcId="{0FF29E1D-6F72-45B6-984E-AE423A64F3C1}" destId="{8685140B-3D40-4679-BC59-10C3BA5FD4D8}" srcOrd="2" destOrd="0" parTransId="{F7B9B08D-5697-4F0F-BA76-D154DCF071DF}" sibTransId="{072F0C2F-0DF7-4BDE-B646-0A91419AB523}"/>
+    <dgm:cxn modelId="{0CA1CF94-2F4A-47B7-AC09-A20CC15E7798}" srcId="{0FF29E1D-6F72-45B6-984E-AE423A64F3C1}" destId="{FC3FFA2E-5B25-4F62-9666-0DFA383F340C}" srcOrd="0" destOrd="0" parTransId="{D641F112-E9D6-4B12-B92E-5AD7EC7EA900}" sibTransId="{3275EA9A-10F4-4F57-82FD-FB5D88F781D4}"/>
+    <dgm:cxn modelId="{0D50E810-68FA-45C9-BE06-A398C08321CA}" type="presOf" srcId="{8685140B-3D40-4679-BC59-10C3BA5FD4D8}" destId="{BB4B8A97-C38D-4640-835E-C09B95B8C8E4}" srcOrd="0" destOrd="0" presId="urn:microsoft.com/office/officeart/2005/8/layout/hProcess11"/>
+    <dgm:cxn modelId="{CE8F3F68-55CA-47A7-8C90-F12C615CD948}" srcId="{0FF29E1D-6F72-45B6-984E-AE423A64F3C1}" destId="{F6E9E7D7-312D-4099-854B-E7D05E66E076}" srcOrd="1" destOrd="0" parTransId="{7CF9D2B8-AA8F-4091-AC58-E58243383BB9}" sibTransId="{368F9547-A3B6-4FA7-8E2B-CFF936028F2D}"/>
+    <dgm:cxn modelId="{35F790FA-F877-4D3C-AE2E-BC3777A843FB}" type="presOf" srcId="{FC3FFA2E-5B25-4F62-9666-0DFA383F340C}" destId="{71AE89F5-D436-4D1B-B38D-13DAB1EAB205}" srcOrd="0" destOrd="0" presId="urn:microsoft.com/office/officeart/2005/8/layout/hProcess11"/>
+    <dgm:cxn modelId="{AA51F030-7644-4DC9-9F4C-83E09073DBB8}" type="presOf" srcId="{0FF29E1D-6F72-45B6-984E-AE423A64F3C1}" destId="{B26F98B5-8D35-453F-B739-DED642FB5B44}" srcOrd="0" destOrd="0" presId="urn:microsoft.com/office/officeart/2005/8/layout/hProcess11"/>
+    <dgm:cxn modelId="{6D666682-A5E4-4CD2-87F4-8FFF7A3927CC}" type="presOf" srcId="{F6E9E7D7-312D-4099-854B-E7D05E66E076}" destId="{68413E1E-FBB0-438B-B3D6-431DDB462EB9}" srcOrd="0" destOrd="0" presId="urn:microsoft.com/office/officeart/2005/8/layout/hProcess11"/>
+    <dgm:cxn modelId="{DAEA1373-36B7-48B4-A274-2DF5FBD57F21}" type="presParOf" srcId="{B26F98B5-8D35-453F-B739-DED642FB5B44}" destId="{F8AFD7A5-0A72-4FEB-B2F1-2F1BC1BB62DC}" srcOrd="0" destOrd="0" presId="urn:microsoft.com/office/officeart/2005/8/layout/hProcess11"/>
+    <dgm:cxn modelId="{28438945-2901-47CC-AA5E-B9F3F4CA2991}" type="presParOf" srcId="{B26F98B5-8D35-453F-B739-DED642FB5B44}" destId="{5AF08CDD-D35A-4884-B258-C6C017D591D7}" srcOrd="1" destOrd="0" presId="urn:microsoft.com/office/officeart/2005/8/layout/hProcess11"/>
+    <dgm:cxn modelId="{DFF6D9D8-DE8F-43E1-BFB9-E8F37B8AB291}" type="presParOf" srcId="{5AF08CDD-D35A-4884-B258-C6C017D591D7}" destId="{31DB486F-5738-4425-B012-2F0AF843FAB2}" srcOrd="0" destOrd="0" presId="urn:microsoft.com/office/officeart/2005/8/layout/hProcess11"/>
+    <dgm:cxn modelId="{94143EE1-0ACF-46A1-B68E-4BEED2564544}" type="presParOf" srcId="{31DB486F-5738-4425-B012-2F0AF843FAB2}" destId="{71AE89F5-D436-4D1B-B38D-13DAB1EAB205}" srcOrd="0" destOrd="0" presId="urn:microsoft.com/office/officeart/2005/8/layout/hProcess11"/>
+    <dgm:cxn modelId="{6D8292F0-CDC8-4AFB-B10B-C2E1A6FC1EB6}" type="presParOf" srcId="{31DB486F-5738-4425-B012-2F0AF843FAB2}" destId="{A8ABB15A-BC1D-4F4D-A44C-78A3B44B9632}" srcOrd="1" destOrd="0" presId="urn:microsoft.com/office/officeart/2005/8/layout/hProcess11"/>
+    <dgm:cxn modelId="{47FC6C31-CDC4-4962-A99B-C24845D2C4F1}" type="presParOf" srcId="{31DB486F-5738-4425-B012-2F0AF843FAB2}" destId="{9D17015C-DDAC-40DA-8737-C14C9822F1A9}" srcOrd="2" destOrd="0" presId="urn:microsoft.com/office/officeart/2005/8/layout/hProcess11"/>
+    <dgm:cxn modelId="{F134724A-B508-45E5-A059-42AAE564F657}" type="presParOf" srcId="{5AF08CDD-D35A-4884-B258-C6C017D591D7}" destId="{7E526232-16F5-4C71-9FA4-25AE11749767}" srcOrd="1" destOrd="0" presId="urn:microsoft.com/office/officeart/2005/8/layout/hProcess11"/>
+    <dgm:cxn modelId="{7605FBF2-3263-4FAE-82D2-C090957C7B33}" type="presParOf" srcId="{5AF08CDD-D35A-4884-B258-C6C017D591D7}" destId="{75D3728D-6645-41AD-BF9A-30669F625324}" srcOrd="2" destOrd="0" presId="urn:microsoft.com/office/officeart/2005/8/layout/hProcess11"/>
+    <dgm:cxn modelId="{B789E199-E548-4FC2-A913-B8ED8FDE8BE1}" type="presParOf" srcId="{75D3728D-6645-41AD-BF9A-30669F625324}" destId="{68413E1E-FBB0-438B-B3D6-431DDB462EB9}" srcOrd="0" destOrd="0" presId="urn:microsoft.com/office/officeart/2005/8/layout/hProcess11"/>
+    <dgm:cxn modelId="{7BA7A1A6-19B3-4317-942A-EF655CD51311}" type="presParOf" srcId="{75D3728D-6645-41AD-BF9A-30669F625324}" destId="{D7322B43-39BB-4C24-8D7E-0687919DB59A}" srcOrd="1" destOrd="0" presId="urn:microsoft.com/office/officeart/2005/8/layout/hProcess11"/>
+    <dgm:cxn modelId="{B2F74964-45AA-4D9F-BFF4-7173A2481CA5}" type="presParOf" srcId="{75D3728D-6645-41AD-BF9A-30669F625324}" destId="{7C22A2F9-39C7-45A9-A9A7-E831A8044A70}" srcOrd="2" destOrd="0" presId="urn:microsoft.com/office/officeart/2005/8/layout/hProcess11"/>
+    <dgm:cxn modelId="{CC1D9AF5-8DB9-4A3D-A29E-AF2A2492CFBB}" type="presParOf" srcId="{5AF08CDD-D35A-4884-B258-C6C017D591D7}" destId="{9118BA01-BF50-4288-9319-0B6BBBA2A2CB}" srcOrd="3" destOrd="0" presId="urn:microsoft.com/office/officeart/2005/8/layout/hProcess11"/>
+    <dgm:cxn modelId="{41982524-8F2A-4EAD-AA50-BC1B9792ED47}" type="presParOf" srcId="{5AF08CDD-D35A-4884-B258-C6C017D591D7}" destId="{4566CCF6-5B78-4E2E-8EEC-B8E2BC5234C7}" srcOrd="4" destOrd="0" presId="urn:microsoft.com/office/officeart/2005/8/layout/hProcess11"/>
+    <dgm:cxn modelId="{587AB719-90BF-4BD5-A097-7A9D409573C1}" type="presParOf" srcId="{4566CCF6-5B78-4E2E-8EEC-B8E2BC5234C7}" destId="{BB4B8A97-C38D-4640-835E-C09B95B8C8E4}" srcOrd="0" destOrd="0" presId="urn:microsoft.com/office/officeart/2005/8/layout/hProcess11"/>
+    <dgm:cxn modelId="{C434C7F0-7E07-4373-A3DF-779D3396FAFA}" type="presParOf" srcId="{4566CCF6-5B78-4E2E-8EEC-B8E2BC5234C7}" destId="{204A70DC-EC9C-4565-8E94-CAC1E1C8BB3E}" srcOrd="1" destOrd="0" presId="urn:microsoft.com/office/officeart/2005/8/layout/hProcess11"/>
+    <dgm:cxn modelId="{D6919496-D73E-4892-BFF4-4C7E6EBD8614}" type="presParOf" srcId="{4566CCF6-5B78-4E2E-8EEC-B8E2BC5234C7}" destId="{5D438A63-C55F-487E-84FE-98466EC967E7}" srcOrd="2" destOrd="0" presId="urn:microsoft.com/office/officeart/2005/8/layout/hProcess11"/>
+  </dgm:cxnLst>
+  <dgm:bg/>
+  <dgm:whole/>
+</dgm:dataModel>
+</file>
+
+<file path=word/diagrams/layout1.xml><?xml version="1.0" encoding="utf-8"?>
+<dgm:layoutDef xmlns:dgm="http://schemas.openxmlformats.org/drawingml/2006/diagram" xmlns:a="http://schemas.openxmlformats.org/drawingml/2006/main" uniqueId="urn:microsoft.com/office/officeart/2005/8/layout/hProcess11">
+  <dgm:title val=""/>
+  <dgm:desc val=""/>
+  <dgm:catLst>
+    <dgm:cat type="process" pri="8000"/>
+    <dgm:cat type="convert" pri="14000"/>
+  </dgm:catLst>
+  <dgm:sampData useDef="1">
+    <dgm:dataModel>
+      <dgm:ptLst/>
+      <dgm:bg/>
+      <dgm:whole/>
+    </dgm:dataModel>
+  </dgm:sampData>
+  <dgm:styleData>
+    <dgm:dataModel>
+      <dgm:ptLst>
+        <dgm:pt modelId="0" type="doc"/>
+        <dgm:pt modelId="1"/>
+        <dgm:pt modelId="2"/>
+      </dgm:ptLst>
+      <dgm:cxnLst>
+        <dgm:cxn modelId="4" srcId="0" destId="1" srcOrd="0" destOrd="0"/>
+        <dgm:cxn modelId="5" srcId="0" destId="2" srcOrd="1" destOrd="0"/>
+      </dgm:cxnLst>
+      <dgm:bg/>
+      <dgm:whole/>
+    </dgm:dataModel>
+  </dgm:styleData>
+  <dgm:clrData>
+    <dgm:dataModel>
+      <dgm:ptLst>
+        <dgm:pt modelId="0" type="doc"/>
+        <dgm:pt modelId="1"/>
+        <dgm:pt modelId="2"/>
+        <dgm:pt modelId="3"/>
+        <dgm:pt modelId="4"/>
+      </dgm:ptLst>
+      <dgm:cxnLst>
+        <dgm:cxn modelId="5" srcId="0" destId="1" srcOrd="0" destOrd="0"/>
+        <dgm:cxn modelId="6" srcId="0" destId="2" srcOrd="1" destOrd="0"/>
+        <dgm:cxn modelId="7" srcId="0" destId="3" srcOrd="2" destOrd="0"/>
+        <dgm:cxn modelId="8" srcId="0" destId="4" srcOrd="3" destOrd="0"/>
+      </dgm:cxnLst>
+      <dgm:bg/>
+      <dgm:whole/>
+    </dgm:dataModel>
+  </dgm:clrData>
+  <dgm:layoutNode name="Name0">
+    <dgm:varLst>
+      <dgm:dir/>
+      <dgm:resizeHandles val="exact"/>
+    </dgm:varLst>
+    <dgm:alg type="composite"/>
+    <dgm:shape xmlns:r="http://schemas.openxmlformats.org/officeDocument/2006/relationships" r:blip="">
+      <dgm:adjLst/>
+    </dgm:shape>
+    <dgm:presOf/>
+    <dgm:choose name="Name1">
+      <dgm:if name="Name2" func="var" arg="dir" op="equ" val="norm">
+        <dgm:constrLst>
+          <dgm:constr type="w" for="ch" forName="arrow" refType="w"/>
+          <dgm:constr type="h" for="ch" forName="arrow" refType="h" fact="0.4"/>
+          <dgm:constr type="ctrY" for="ch" forName="arrow" refType="h" fact="0.5"/>
+          <dgm:constr type="l" for="ch" forName="arrow"/>
+          <dgm:constr type="w" for="ch" forName="points" refType="w" fact="0.9"/>
+          <dgm:constr type="h" for="ch" forName="points" refType="h"/>
+          <dgm:constr type="t" for="ch" forName="points"/>
+          <dgm:constr type="l" for="ch" forName="points"/>
+        </dgm:constrLst>
+      </dgm:if>
+      <dgm:else name="Name3">
+        <dgm:constrLst>
+          <dgm:constr type="w" for="ch" forName="arrow" refType="w"/>
+          <dgm:constr type="h" for="ch" forName="arrow" refType="h" fact="0.4"/>
+          <dgm:constr type="ctrY" for="ch" forName="arrow" refType="h" fact="0.5"/>
+          <dgm:constr type="r" for="ch" forName="arrow" refType="w"/>
+          <dgm:constr type="w" for="ch" forName="points" refType="w" fact="0.9"/>
+          <dgm:constr type="h" for="ch" forName="points" refType="h"/>
+          <dgm:constr type="t" for="ch" forName="points"/>
+          <dgm:constr type="r" for="ch" forName="points" refType="w"/>
+        </dgm:constrLst>
+      </dgm:else>
+    </dgm:choose>
+    <dgm:ruleLst/>
+    <dgm:layoutNode name="arrow" styleLbl="bgShp">
+      <dgm:alg type="sp"/>
+      <dgm:choose name="Name4">
+        <dgm:if name="Name5" func="var" arg="dir" op="equ" val="norm">
+          <dgm:shape xmlns:r="http://schemas.openxmlformats.org/officeDocument/2006/relationships" type="notchedRightArrow" r:blip="">
+            <dgm:adjLst/>
+          </dgm:shape>
+        </dgm:if>
+        <dgm:else name="Name6">
+          <dgm:shape xmlns:r="http://schemas.openxmlformats.org/officeDocument/2006/relationships" rot="180" type="notchedRightArrow" r:blip="">
+            <dgm:adjLst/>
+          </dgm:shape>
+        </dgm:else>
+      </dgm:choose>
+      <dgm:presOf/>
+      <dgm:constrLst/>
+      <dgm:ruleLst/>
+    </dgm:layoutNode>
+    <dgm:layoutNode name="points">
+      <dgm:choose name="Name7">
+        <dgm:if name="Name8" func="var" arg="dir" op="equ" val="norm">
+          <dgm:alg type="lin">
+            <dgm:param type="linDir" val="fromL"/>
+          </dgm:alg>
+        </dgm:if>
+        <dgm:else name="Name9">
+          <dgm:alg type="lin">
+            <dgm:param type="linDir" val="fromR"/>
+          </dgm:alg>
+        </dgm:else>
+      </dgm:choose>
+      <dgm:shape xmlns:r="http://schemas.openxmlformats.org/officeDocument/2006/relationships" r:blip="">
+        <dgm:adjLst/>
+      </dgm:shape>
+      <dgm:presOf/>
+      <dgm:constrLst>
+        <dgm:constr type="w" for="ch" forName="compositeA" refType="w"/>
+        <dgm:constr type="h" for="ch" forName="compositeA" refType="h"/>
+        <dgm:constr type="w" for="ch" forName="compositeB" refType="w" refFor="ch" refForName="compositeA" op="equ"/>
+        <dgm:constr type="h" for="ch" forName="compositeB" refType="h" refFor="ch" refForName="compositeA" op="equ"/>
+        <dgm:constr type="primFontSz" for="des" ptType="node" op="equ" val="65"/>
+        <dgm:constr type="w" for="ch" forName="space" refType="w" refFor="ch" refForName="compositeA" op="equ" fact="0.05"/>
+      </dgm:constrLst>
+      <dgm:ruleLst/>
+      <dgm:forEach name="Name10" axis="ch" ptType="node">
+        <dgm:choose name="Name11">
+          <dgm:if name="Name12" axis="self" ptType="node" func="posOdd" op="equ" val="1">
+            <dgm:layoutNode name="compositeA">
+              <dgm:alg type="composite"/>
+              <dgm:shape xmlns:r="http://schemas.openxmlformats.org/officeDocument/2006/relationships" r:blip="">
+                <dgm:adjLst/>
+              </dgm:shape>
+              <dgm:presOf/>
+              <dgm:constrLst>
+                <dgm:constr type="w" for="ch" forName="textA" refType="w"/>
+                <dgm:constr type="h" for="ch" forName="textA" refType="h" fact="0.4"/>
+                <dgm:constr type="t" for="ch" forName="textA"/>
+                <dgm:constr type="l" for="ch" forName="textA"/>
+                <dgm:constr type="h" for="ch" forName="circleA" refType="h" fact="0.1"/>
+                <dgm:constr type="h" for="ch" forName="circleA" refType="w" op="lte"/>
+                <dgm:constr type="w" for="ch" forName="circleA" refType="h" refFor="ch" refForName="circleA" op="equ"/>
+                <dgm:constr type="ctrY" for="ch" forName="circleA" refType="h" fact="0.5"/>
+                <dgm:constr type="ctrX" for="ch" forName="circleA" refType="w" refFor="ch" refForName="textA" fact="0.5"/>
+                <dgm:constr type="w" for="ch" forName="spaceA" refType="w"/>
+                <dgm:constr type="h" for="ch" forName="spaceA" refType="h" fact="0.4"/>
+                <dgm:constr type="b" for="ch" forName="spaceA" refType="h"/>
+                <dgm:constr type="l" for="ch" forName="spaceA"/>
+              </dgm:constrLst>
+              <dgm:ruleLst/>
+              <dgm:layoutNode name="textA" styleLbl="revTx">
+                <dgm:varLst>
+                  <dgm:bulletEnabled val="1"/>
+                </dgm:varLst>
+                <dgm:alg type="tx">
+                  <dgm:param type="txAnchorVert" val="b"/>
+                  <dgm:param type="txAnchorVertCh" val="b"/>
+                  <dgm:param type="txAnchorHorzCh" val="ctr"/>
+                </dgm:alg>
+                <dgm:shape xmlns:r="http://schemas.openxmlformats.org/officeDocument/2006/relationships" type="rect" r:blip="">
+                  <dgm:adjLst/>
+                </dgm:shape>
+                <dgm:presOf axis="desOrSelf" ptType="node"/>
+                <dgm:constrLst/>
+                <dgm:ruleLst>
+                  <dgm:rule type="primFontSz" val="5" fact="NaN" max="NaN"/>
+                </dgm:ruleLst>
+              </dgm:layoutNode>
+              <dgm:layoutNode name="circleA">
+                <dgm:alg type="sp"/>
+                <dgm:shape xmlns:r="http://schemas.openxmlformats.org/officeDocument/2006/relationships" type="ellipse" r:blip="">
+                  <dgm:adjLst/>
+                </dgm:shape>
+                <dgm:presOf/>
+                <dgm:constrLst/>
+                <dgm:ruleLst/>
+              </dgm:layoutNode>
+              <dgm:layoutNode name="spaceA">
+                <dgm:alg type="sp"/>
+                <dgm:shape xmlns:r="http://schemas.openxmlformats.org/officeDocument/2006/relationships" r:blip="">
+                  <dgm:adjLst/>
+                </dgm:shape>
+                <dgm:presOf/>
+                <dgm:constrLst/>
+                <dgm:ruleLst/>
+              </dgm:layoutNode>
+            </dgm:layoutNode>
+          </dgm:if>
+          <dgm:else name="Name13">
+            <dgm:layoutNode name="compositeB">
+              <dgm:alg type="composite"/>
+              <dgm:shape xmlns:r="http://schemas.openxmlformats.org/officeDocument/2006/relationships" r:blip="">
+                <dgm:adjLst/>
+              </dgm:shape>
+              <dgm:presOf/>
+              <dgm:constrLst>
+                <dgm:constr type="w" for="ch" forName="textB" refType="w"/>
+                <dgm:constr type="h" for="ch" forName="textB" refType="h" fact="0.4"/>
+                <dgm:constr type="b" for="ch" forName="textB" refType="h"/>
+                <dgm:constr type="l" for="ch" forName="textB"/>
+                <dgm:constr type="h" for="ch" forName="circleB" refType="h" fact="0.1"/>
+                <dgm:constr type="w" for="ch" forName="circleB" refType="h" refFor="ch" refForName="circleB" op="equ"/>
+                <dgm:constr type="h" for="ch" forName="circleB" refType="w" op="lte"/>
+                <dgm:constr type="ctrY" for="ch" forName="circleB" refType="h" fact="0.5"/>
+                <dgm:constr type="ctrX" for="ch" forName="circleB" refType="w" refFor="ch" refForName="textB" fact="0.5"/>
+                <dgm:constr type="w" for="ch" forName="spaceB" refType="w"/>
+                <dgm:constr type="h" for="ch" forName="spaceB" refType="h" fact="0.4"/>
+                <dgm:constr type="t" for="ch" forName="spaceB"/>
+                <dgm:constr type="l" for="ch" forName="spaceB"/>
+              </dgm:constrLst>
+              <dgm:ruleLst/>
+              <dgm:layoutNode name="textB" styleLbl="revTx">
+                <dgm:varLst>
+                  <dgm:bulletEnabled val="1"/>
+                </dgm:varLst>
+                <dgm:alg type="tx">
+                  <dgm:param type="txAnchorVert" val="t"/>
+                  <dgm:param type="txAnchorVertCh" val="t"/>
+                  <dgm:param type="txAnchorHorzCh" val="ctr"/>
+                </dgm:alg>
+                <dgm:shape xmlns:r="http://schemas.openxmlformats.org/officeDocument/2006/relationships" type="rect" r:blip="">
+                  <dgm:adjLst/>
+                </dgm:shape>
+                <dgm:presOf axis="desOrSelf" ptType="node"/>
+                <dgm:constrLst/>
+                <dgm:ruleLst>
+                  <dgm:rule type="primFontSz" val="5" fact="NaN" max="NaN"/>
+                </dgm:ruleLst>
+              </dgm:layoutNode>
+              <dgm:layoutNode name="circleB">
+                <dgm:alg type="sp"/>
+                <dgm:shape xmlns:r="http://schemas.openxmlformats.org/officeDocument/2006/relationships" type="ellipse" r:blip="">
+                  <dgm:adjLst/>
+                </dgm:shape>
+                <dgm:presOf/>
+                <dgm:constrLst/>
+                <dgm:ruleLst/>
+              </dgm:layoutNode>
+              <dgm:layoutNode name="spaceB">
+                <dgm:alg type="sp"/>
+                <dgm:shape xmlns:r="http://schemas.openxmlformats.org/officeDocument/2006/relationships" r:blip="">
+                  <dgm:adjLst/>
+                </dgm:shape>
+                <dgm:presOf/>
+                <dgm:constrLst/>
+                <dgm:ruleLst/>
+              </dgm:layoutNode>
+            </dgm:layoutNode>
+          </dgm:else>
+        </dgm:choose>
+        <dgm:forEach name="Name14" axis="followSib" ptType="sibTrans" cnt="1">
+          <dgm:layoutNode name="space">
+            <dgm:alg type="sp"/>
+            <dgm:shape xmlns:r="http://schemas.openxmlformats.org/officeDocument/2006/relationships" r:blip="">
+              <dgm:adjLst/>
+            </dgm:shape>
+            <dgm:presOf/>
+            <dgm:constrLst/>
+            <dgm:ruleLst/>
+          </dgm:layoutNode>
+        </dgm:forEach>
+      </dgm:forEach>
+    </dgm:layoutNode>
+  </dgm:layoutNode>
+</dgm:layoutDef>
+</file>
+
+<file path=word/diagrams/quickStyle1.xml><?xml version="1.0" encoding="utf-8"?>
+<dgm:styleDef xmlns:dgm="http://schemas.openxmlformats.org/drawingml/2006/diagram" xmlns:a="http://schemas.openxmlformats.org/drawingml/2006/main" uniqueId="urn:microsoft.com/office/officeart/2005/8/quickstyle/simple1">
+  <dgm:title val=""/>
+  <dgm:desc val=""/>
+  <dgm:catLst>
+    <dgm:cat type="simple" pri="10100"/>
+  </dgm:catLst>
+  <dgm:scene3d>
+    <a:camera prst="orthographicFront"/>
+    <a:lightRig rig="threePt" dir="t"/>
+  </dgm:scene3d>
+  <dgm:styleLbl name="node0">
+    <dgm:scene3d>
+      <a:camera prst="orthographicFront"/>
+      <a:lightRig rig="threePt" dir="t"/>
+    </dgm:scene3d>
+    <dgm:sp3d/>
+    <dgm:txPr/>
+    <dgm:style>
+      <a:lnRef idx="2">
+        <a:scrgbClr r="0" g="0" b="0"/>
+      </a:lnRef>
+      <a:fillRef idx="1">
+        <a:scrgbClr r="0" g="0" b="0"/>
+      </a:fillRef>
+      <a:effectRef idx="0">
+        <a:scrgbClr r="0" g="0" b="0"/>
+      </a:effectRef>
+      <a:fontRef idx="minor">
+        <a:schemeClr val="lt1"/>
+      </a:fontRef>
+    </dgm:style>
+  </dgm:styleLbl>
+  <dgm:styleLbl name="lnNode1">
+    <dgm:scene3d>
+      <a:camera prst="orthographicFront"/>
+      <a:lightRig rig="threePt" dir="t"/>
+    </dgm:scene3d>
+    <dgm:sp3d/>
+    <dgm:txPr/>
+    <dgm:style>
+      <a:lnRef idx="2">
+        <a:scrgbClr r="0" g="0" b="0"/>
+      </a:lnRef>
+      <a:fillRef idx="1">
+        <a:scrgbClr r="0" g="0" b="0"/>
+      </a:fillRef>
+      <a:effectRef idx="0">
+        <a:scrgbClr r="0" g="0" b="0"/>
+      </a:effectRef>
+      <a:fontRef idx="minor">
+        <a:schemeClr val="lt1"/>
+      </a:fontRef>
+    </dgm:style>
+  </dgm:styleLbl>
+  <dgm:styleLbl name="vennNode1">
+    <dgm:scene3d>
+      <a:camera prst="orthographicFront"/>
+      <a:lightRig rig="threePt" dir="t"/>
+    </dgm:scene3d>
+    <dgm:sp3d/>
+    <dgm:txPr/>
+    <dgm:style>
+      <a:lnRef idx="2">
+        <a:scrgbClr r="0" g="0" b="0"/>
+      </a:lnRef>
+      <a:fillRef idx="1">
+        <a:scrgbClr r="0" g="0" b="0"/>
+      </a:fillRef>
+      <a:effectRef idx="0">
+        <a:scrgbClr r="0" g="0" b="0"/>
+      </a:effectRef>
+      <a:fontRef idx="minor">
+        <a:schemeClr val="tx1"/>
+      </a:fontRef>
+    </dgm:style>
+  </dgm:styleLbl>
+  <dgm:styleLbl name="alignNode1">
+    <dgm:scene3d>
+      <a:camera prst="orthographicFront"/>
+      <a:lightRig rig="threePt" dir="t"/>
+    </dgm:scene3d>
+    <dgm:sp3d/>
+    <dgm:txPr/>
+    <dgm:style>
+      <a:lnRef idx="2">
+        <a:scrgbClr r="0" g="0" b="0"/>
+      </a:lnRef>
+      <a:fillRef idx="1">
+        <a:scrgbClr r="0" g="0" b="0"/>
+      </a:fillRef>
+      <a:effectRef idx="0">
+        <a:scrgbClr r="0" g="0" b="0"/>
+      </a:effectRef>
+      <a:fontRef idx="minor">
+        <a:schemeClr val="lt1"/>
+      </a:fontRef>
+    </dgm:style>
+  </dgm:styleLbl>
+  <dgm:styleLbl name="node1">
+    <dgm:scene3d>
+      <a:camera prst="orthographicFront"/>
+      <a:lightRig rig="threePt" dir="t"/>
+    </dgm:scene3d>
+    <dgm:sp3d/>
+    <dgm:txPr/>
+    <dgm:style>
+      <a:lnRef idx="2">
+        <a:scrgbClr r="0" g="0" b="0"/>
+      </a:lnRef>
+      <a:fillRef idx="1">
+        <a:scrgbClr r="0" g="0" b="0"/>
+      </a:fillRef>
+      <a:effectRef idx="0">
+        <a:scrgbClr r="0" g="0" b="0"/>
+      </a:effectRef>
+      <a:fontRef idx="minor">
+        <a:schemeClr val="lt1"/>
+      </a:fontRef>
+    </dgm:style>
+  </dgm:styleLbl>
+  <dgm:styleLbl name="node2">
+    <dgm:scene3d>
+      <a:camera prst="orthographicFront"/>
+      <a:lightRig rig="threePt" dir="t"/>
+    </dgm:scene3d>
+    <dgm:sp3d/>
+    <dgm:txPr/>
+    <dgm:style>
+      <a:lnRef idx="2">
+        <a:scrgbClr r="0" g="0" b="0"/>
+      </a:lnRef>
+      <a:fillRef idx="1">
+        <a:scrgbClr r="0" g="0" b="0"/>
+      </a:fillRef>
+      <a:effectRef idx="0">
+        <a:scrgbClr r="0" g="0" b="0"/>
+      </a:effectRef>
+      <a:fontRef idx="minor">
+        <a:schemeClr val="lt1"/>
+      </a:fontRef>
+    </dgm:style>
+  </dgm:styleLbl>
+  <dgm:styleLbl name="node3">
+    <dgm:scene3d>
+      <a:camera prst="orthographicFront"/>
+      <a:lightRig rig="threePt" dir="t"/>
+    </dgm:scene3d>
+    <dgm:sp3d/>
+    <dgm:txPr/>
+    <dgm:style>
+      <a:lnRef idx="2">
+        <a:scrgbClr r="0" g="0" b="0"/>
+      </a:lnRef>
+      <a:fillRef idx="1">
+        <a:scrgbClr r="0" g="0" b="0"/>
+      </a:fillRef>
+      <a:effectRef idx="0">
+        <a:scrgbClr r="0" g="0" b="0"/>
+      </a:effectRef>
+      <a:fontRef idx="minor">
+        <a:schemeClr val="lt1"/>
+      </a:fontRef>
+    </dgm:style>
+  </dgm:styleLbl>
+  <dgm:styleLbl name="node4">
+    <dgm:scene3d>
+      <a:camera prst="orthographicFront"/>
+      <a:lightRig rig="threePt" dir="t"/>
+    </dgm:scene3d>
+    <dgm:sp3d/>
+    <dgm:txPr/>
+    <dgm:style>
+      <a:lnRef idx="2">
+        <a:scrgbClr r="0" g="0" b="0"/>
+      </a:lnRef>
+      <a:fillRef idx="1">
+        <a:scrgbClr r="0" g="0" b="0"/>
+      </a:fillRef>
+      <a:effectRef idx="0">
+        <a:scrgbClr r="0" g="0" b="0"/>
+      </a:effectRef>
+      <a:fontRef idx="minor">
+        <a:schemeClr val="lt1"/>
+      </a:fontRef>
+    </dgm:style>
+  </dgm:styleLbl>
+  <dgm:styleLbl name="fgImgPlace1">
+    <dgm:scene3d>
+      <a:camera prst="orthographicFront"/>
+      <a:lightRig rig="threePt" dir="t"/>
+    </dgm:scene3d>
+    <dgm:sp3d/>
+    <dgm:txPr/>
+    <dgm:style>
+      <a:lnRef idx="2">
+        <a:scrgbClr r="0" g="0" b="0"/>
+      </a:lnRef>
+      <a:fillRef idx="1">
+        <a:scrgbClr r="0" g="0" b="0"/>
+      </a:fillRef>
+      <a:effectRef idx="0">
+        <a:scrgbClr r="0" g="0" b="0"/>
+      </a:effectRef>
+      <a:fontRef idx="minor"/>
+    </dgm:style>
+  </dgm:styleLbl>
+  <dgm:styleLbl name="alignImgPlace1">
+    <dgm:scene3d>
+      <a:camera prst="orthographicFront"/>
+      <a:lightRig rig="threePt" dir="t"/>
+    </dgm:scene3d>
+    <dgm:sp3d/>
+    <dgm:txPr/>
+    <dgm:style>
+      <a:lnRef idx="2">
+        <a:scrgbClr r="0" g="0" b="0"/>
+      </a:lnRef>
+      <a:fillRef idx="1">
+        <a:scrgbClr r="0" g="0" b="0"/>
+      </a:fillRef>
+      <a:effectRef idx="0">
+        <a:scrgbClr r="0" g="0" b="0"/>
+      </a:effectRef>
+      <a:fontRef idx="minor"/>
+    </dgm:style>
+  </dgm:styleLbl>
+  <dgm:styleLbl name="bgImgPlace1">
+    <dgm:scene3d>
+      <a:camera prst="orthographicFront"/>
+      <a:lightRig rig="threePt" dir="t"/>
+    </dgm:scene3d>
+    <dgm:sp3d/>
+    <dgm:txPr/>
+    <dgm:style>
+      <a:lnRef idx="2">
+        <a:scrgbClr r="0" g="0" b="0"/>
+      </a:lnRef>
+      <a:fillRef idx="1">
+        <a:scrgbClr r="0" g="0" b="0"/>
+      </a:fillRef>
+      <a:effectRef idx="0">
+        <a:scrgbClr r="0" g="0" b="0"/>
+      </a:effectRef>
+      <a:fontRef idx="minor"/>
+    </dgm:style>
+  </dgm:styleLbl>
+  <dgm:styleLbl name="sibTrans2D1">
+    <dgm:scene3d>
+      <a:camera prst="orthographicFront"/>
+      <a:lightRig rig="threePt" dir="t"/>
+    </dgm:scene3d>
+    <dgm:sp3d/>
+    <dgm:txPr/>
+    <dgm:style>
+      <a:lnRef idx="0">
+        <a:scrgbClr r="0" g="0" b="0"/>
+      </a:lnRef>
+      <a:fillRef idx="1">
+        <a:scrgbClr r="0" g="0" b="0"/>
+      </a:fillRef>
+      <a:effectRef idx="0">
+        <a:scrgbClr r="0" g="0" b="0"/>
+      </a:effectRef>
+      <a:fontRef idx="minor">
+        <a:schemeClr val="lt1"/>
+      </a:fontRef>
+    </dgm:style>
+  </dgm:styleLbl>
+  <dgm:styleLbl name="fgSibTrans2D1">
+    <dgm:scene3d>
+      <a:camera prst="orthographicFront"/>
+      <a:lightRig rig="threePt" dir="t"/>
+    </dgm:scene3d>
+    <dgm:sp3d/>
+    <dgm:txPr/>
+    <dgm:style>
+      <a:lnRef idx="0">
+        <a:scrgbClr r="0" g="0" b="0"/>
+      </a:lnRef>
+      <a:fillRef idx="1">
+        <a:scrgbClr r="0" g="0" b="0"/>
+      </a:fillRef>
+      <a:effectRef idx="0">
+        <a:scrgbClr r="0" g="0" b="0"/>
+      </a:effectRef>
+      <a:fontRef idx="minor">
+        <a:schemeClr val="lt1"/>
+      </a:fontRef>
+    </dgm:style>
+  </dgm:styleLbl>
+  <dgm:styleLbl name="bgSibTrans2D1">
+    <dgm:scene3d>
+      <a:camera prst="orthographicFront"/>
+      <a:lightRig rig="threePt" dir="t"/>
+    </dgm:scene3d>
+    <dgm:sp3d/>
+    <dgm:txPr/>
+    <dgm:style>
+      <a:lnRef idx="0">
+        <a:scrgbClr r="0" g="0" b="0"/>
+      </a:lnRef>
+      <a:fillRef idx="1">
+        <a:scrgbClr r="0" g="0" b="0"/>
+      </a:fillRef>
+      <a:effectRef idx="0">
+        <a:scrgbClr r="0" g="0" b="0"/>
+      </a:effectRef>
+      <a:fontRef idx="minor">
+        <a:schemeClr val="lt1"/>
+      </a:fontRef>
+    </dgm:style>
+  </dgm:styleLbl>
+  <dgm:styleLbl name="sibTrans1D1">
+    <dgm:scene3d>
+      <a:camera prst="orthographicFront"/>
+      <a:lightRig rig="threePt" dir="t"/>
+    </dgm:scene3d>
+    <dgm:sp3d/>
+    <dgm:txPr/>
+    <dgm:style>
+      <a:lnRef idx="1">
+        <a:scrgbClr r="0" g="0" b="0"/>
+      </a:lnRef>
+      <a:fillRef idx="0">
+        <a:scrgbClr r="0" g="0" b="0"/>
+      </a:fillRef>
+      <a:effectRef idx="0">
+        <a:scrgbClr r="0" g="0" b="0"/>
+      </a:effectRef>
+      <a:fontRef idx="minor"/>
+    </dgm:style>
+  </dgm:styleLbl>
+  <dgm:styleLbl name="callout">
+    <dgm:scene3d>
+      <a:camera prst="orthographicFront"/>
+      <a:lightRig rig="threePt" dir="t"/>
+    </dgm:scene3d>
+    <dgm:sp3d/>
+    <dgm:txPr/>
+    <dgm:style>
+      <a:lnRef idx="2">
+        <a:scrgbClr r="0" g="0" b="0"/>
+      </a:lnRef>
+      <a:fillRef idx="1">
+        <a:scrgbClr r="0" g="0" b="0"/>
+      </a:fillRef>
+      <a:effectRef idx="0">
+        <a:scrgbClr r="0" g="0" b="0"/>
+      </a:effectRef>
+      <a:fontRef idx="minor"/>
+    </dgm:style>
+  </dgm:styleLbl>
+  <dgm:styleLbl name="asst0">
+    <dgm:scene3d>
+      <a:camera prst="orthographicFront"/>
+      <a:lightRig rig="threePt" dir="t"/>
+    </dgm:scene3d>
+    <dgm:sp3d/>
+    <dgm:txPr/>
+    <dgm:style>
+      <a:lnRef idx="2">
+        <a:scrgbClr r="0" g="0" b="0"/>
+      </a:lnRef>
+      <a:fillRef idx="1">
+        <a:scrgbClr r="0" g="0" b="0"/>
+      </a:fillRef>
+      <a:effectRef idx="0">
+        <a:scrgbClr r="0" g="0" b="0"/>
+      </a:effectRef>
+      <a:fontRef idx="minor">
+        <a:schemeClr val="lt1"/>
+      </a:fontRef>
+    </dgm:style>
+  </dgm:styleLbl>
+  <dgm:styleLbl name="asst1">
+    <dgm:scene3d>
+      <a:camera prst="orthographicFront"/>
+      <a:lightRig rig="threePt" dir="t"/>
+    </dgm:scene3d>
+    <dgm:sp3d/>
+    <dgm:txPr/>
+    <dgm:style>
+      <a:lnRef idx="2">
+        <a:scrgbClr r="0" g="0" b="0"/>
+      </a:lnRef>
+      <a:fillRef idx="1">
+        <a:scrgbClr r="0" g="0" b="0"/>
+      </a:fillRef>
+      <a:effectRef idx="0">
+        <a:scrgbClr r="0" g="0" b="0"/>
+      </a:effectRef>
+      <a:fontRef idx="minor">
+        <a:schemeClr val="lt1"/>
+      </a:fontRef>
+    </dgm:style>
+  </dgm:styleLbl>
+  <dgm:styleLbl name="asst2">
+    <dgm:scene3d>
+      <a:camera prst="orthographicFront"/>
+      <a:lightRig rig="threePt" dir="t"/>
+    </dgm:scene3d>
+    <dgm:sp3d/>
+    <dgm:txPr/>
+    <dgm:style>
+      <a:lnRef idx="2">
+        <a:scrgbClr r="0" g="0" b="0"/>
+      </a:lnRef>
+      <a:fillRef idx="1">
+        <a:scrgbClr r="0" g="0" b="0"/>
+      </a:fillRef>
+      <a:effectRef idx="0">
+        <a:scrgbClr r="0" g="0" b="0"/>
+      </a:effectRef>
+      <a:fontRef idx="minor">
+        <a:schemeClr val="lt1"/>
+      </a:fontRef>
+    </dgm:style>
+  </dgm:styleLbl>
+  <dgm:styleLbl name="asst3">
+    <dgm:scene3d>
+      <a:camera prst="orthographicFront"/>
+      <a:lightRig rig="threePt" dir="t"/>
+    </dgm:scene3d>
+    <dgm:sp3d/>
+    <dgm:txPr/>
+    <dgm:style>
+      <a:lnRef idx="2">
+        <a:scrgbClr r="0" g="0" b="0"/>
+      </a:lnRef>
+      <a:fillRef idx="1">
+        <a:scrgbClr r="0" g="0" b="0"/>
+      </a:fillRef>
+      <a:effectRef idx="0">
+        <a:scrgbClr r="0" g="0" b="0"/>
+      </a:effectRef>
+      <a:fontRef idx="minor">
+        <a:schemeClr val="lt1"/>
+      </a:fontRef>
+    </dgm:style>
+  </dgm:styleLbl>
+  <dgm:styleLbl name="asst4">
+    <dgm:scene3d>
+      <a:camera prst="orthographicFront"/>
+      <a:lightRig rig="threePt" dir="t"/>
+    </dgm:scene3d>
+    <dgm:sp3d/>
+    <dgm:txPr/>
+    <dgm:style>
+      <a:lnRef idx="2">
+        <a:scrgbClr r="0" g="0" b="0"/>
+      </a:lnRef>
+      <a:fillRef idx="1">
+        <a:scrgbClr r="0" g="0" b="0"/>
+      </a:fillRef>
+      <a:effectRef idx="0">
+        <a:scrgbClr r="0" g="0" b="0"/>
+      </a:effectRef>
+      <a:fontRef idx="minor">
+        <a:schemeClr val="lt1"/>
+      </a:fontRef>
+    </dgm:style>
+  </dgm:styleLbl>
+  <dgm:styleLbl name="parChTrans2D1">
+    <dgm:scene3d>
+      <a:camera prst="orthographicFront"/>
+      <a:lightRig rig="threePt" dir="t"/>
+    </dgm:scene3d>
+    <dgm:sp3d/>
+    <dgm:txPr/>
+    <dgm:style>
+      <a:lnRef idx="2">
+        <a:scrgbClr r="0" g="0" b="0"/>
+      </a:lnRef>
+      <a:fillRef idx="1">
+        <a:scrgbClr r="0" g="0" b="0"/>
+      </a:fillRef>
+      <a:effectRef idx="0">
+        <a:scrgbClr r="0" g="0" b="0"/>
+      </a:effectRef>
+      <a:fontRef idx="minor">
+        <a:schemeClr val="lt1"/>
+      </a:fontRef>
+    </dgm:style>
+  </dgm:styleLbl>
+  <dgm:styleLbl name="parChTrans2D2">
+    <dgm:scene3d>
+      <a:camera prst="orthographicFront"/>
+      <a:lightRig rig="threePt" dir="t"/>
+    </dgm:scene3d>
+    <dgm:sp3d/>
+    <dgm:txPr/>
+    <dgm:style>
+      <a:lnRef idx="2">
+        <a:scrgbClr r="0" g="0" b="0"/>
+      </a:lnRef>
+      <a:fillRef idx="1">
+        <a:scrgbClr r="0" g="0" b="0"/>
+      </a:fillRef>
+      <a:effectRef idx="0">
+        <a:scrgbClr r="0" g="0" b="0"/>
+      </a:effectRef>
+      <a:fontRef idx="minor">
+        <a:schemeClr val="lt1"/>
+      </a:fontRef>
+    </dgm:style>
+  </dgm:styleLbl>
+  <dgm:styleLbl name="parChTrans2D3">
+    <dgm:scene3d>
+      <a:camera prst="orthographicFront"/>
+      <a:lightRig rig="threePt" dir="t"/>
+    </dgm:scene3d>
+    <dgm:sp3d/>
+    <dgm:txPr/>
+    <dgm:style>
+      <a:lnRef idx="2">
+        <a:scrgbClr r="0" g="0" b="0"/>
+      </a:lnRef>
+      <a:fillRef idx="1">
+        <a:scrgbClr r="0" g="0" b="0"/>
+      </a:fillRef>
+      <a:effectRef idx="0">
+        <a:scrgbClr r="0" g="0" b="0"/>
+      </a:effectRef>
+      <a:fontRef idx="minor">
+        <a:schemeClr val="lt1"/>
+      </a:fontRef>
+    </dgm:style>
+  </dgm:styleLbl>
+  <dgm:styleLbl name="parChTrans2D4">
+    <dgm:scene3d>
+      <a:camera prst="orthographicFront"/>
+      <a:lightRig rig="threePt" dir="t"/>
+    </dgm:scene3d>
+    <dgm:sp3d/>
+    <dgm:txPr/>
+    <dgm:style>
+      <a:lnRef idx="2">
+        <a:scrgbClr r="0" g="0" b="0"/>
+      </a:lnRef>
+      <a:fillRef idx="1">
+        <a:scrgbClr r="0" g="0" b="0"/>
+      </a:fillRef>
+      <a:effectRef idx="0">
+        <a:scrgbClr r="0" g="0" b="0"/>
+      </a:effectRef>
+      <a:fontRef idx="minor">
+        <a:schemeClr val="lt1"/>
+      </a:fontRef>
+    </dgm:style>
+  </dgm:styleLbl>
+  <dgm:styleLbl name="parChTrans1D1">
+    <dgm:scene3d>
+      <a:camera prst="orthographicFront"/>
+      <a:lightRig rig="threePt" dir="t"/>
+    </dgm:scene3d>
+    <dgm:sp3d/>
+    <dgm:txPr/>
+    <dgm:style>
+      <a:lnRef idx="2">
+        <a:scrgbClr r="0" g="0" b="0"/>
+      </a:lnRef>
+      <a:fillRef idx="0">
+        <a:scrgbClr r="0" g="0" b="0"/>
+      </a:fillRef>
+      <a:effectRef idx="0">
+        <a:scrgbClr r="0" g="0" b="0"/>
+      </a:effectRef>
+      <a:fontRef idx="minor"/>
+    </dgm:style>
+  </dgm:styleLbl>
+  <dgm:styleLbl name="parChTrans1D2">
+    <dgm:scene3d>
+      <a:camera prst="orthographicFront"/>
+      <a:lightRig rig="threePt" dir="t"/>
+    </dgm:scene3d>
+    <dgm:sp3d/>
+    <dgm:txPr/>
+    <dgm:style>
+      <a:lnRef idx="2">
+        <a:scrgbClr r="0" g="0" b="0"/>
+      </a:lnRef>
+      <a:fillRef idx="0">
+        <a:scrgbClr r="0" g="0" b="0"/>
+      </a:fillRef>
+      <a:effectRef idx="0">
+        <a:scrgbClr r="0" g="0" b="0"/>
+      </a:effectRef>
+      <a:fontRef idx="minor"/>
+    </dgm:style>
+  </dgm:styleLbl>
+  <dgm:styleLbl name="parChTrans1D3">
+    <dgm:scene3d>
+      <a:camera prst="orthographicFront"/>
+      <a:lightRig rig="threePt" dir="t"/>
+    </dgm:scene3d>
+    <dgm:sp3d/>
+    <dgm:txPr/>
+    <dgm:style>
+      <a:lnRef idx="2">
+        <a:scrgbClr r="0" g="0" b="0"/>
+      </a:lnRef>
+      <a:fillRef idx="0">
+        <a:scrgbClr r="0" g="0" b="0"/>
+      </a:fillRef>
+      <a:effectRef idx="0">
+        <a:scrgbClr r="0" g="0" b="0"/>
+      </a:effectRef>
+      <a:fontRef idx="minor"/>
+    </dgm:style>
+  </dgm:styleLbl>
+  <dgm:styleLbl name="parChTrans1D4">
+    <dgm:scene3d>
+      <a:camera prst="orthographicFront"/>
+      <a:lightRig rig="threePt" dir="t"/>
+    </dgm:scene3d>
+    <dgm:sp3d/>
+    <dgm:txPr/>
+    <dgm:style>
+      <a:lnRef idx="2">
+        <a:scrgbClr r="0" g="0" b="0"/>
+      </a:lnRef>
+      <a:fillRef idx="0">
+        <a:scrgbClr r="0" g="0" b="0"/>
+      </a:fillRef>
+      <a:effectRef idx="0">
+        <a:scrgbClr r="0" g="0" b="0"/>
+      </a:effectRef>
+      <a:fontRef idx="minor"/>
+    </dgm:style>
+  </dgm:styleLbl>
+  <dgm:styleLbl name="fgAcc1">
+    <dgm:scene3d>
+      <a:camera prst="orthographicFront"/>
+      <a:lightRig rig="threePt" dir="t"/>
+    </dgm:scene3d>
+    <dgm:sp3d/>
+    <dgm:txPr/>
+    <dgm:style>
+      <a:lnRef idx="2">
+        <a:scrgbClr r="0" g="0" b="0"/>
+      </a:lnRef>
+      <a:fillRef idx="1">
+        <a:scrgbClr r="0" g="0" b="0"/>
+      </a:fillRef>
+      <a:effectRef idx="0">
+        <a:scrgbClr r="0" g="0" b="0"/>
+      </a:effectRef>
+      <a:fontRef idx="minor"/>
+    </dgm:style>
+  </dgm:styleLbl>
+  <dgm:styleLbl name="conFgAcc1">
+    <dgm:scene3d>
+      <a:camera prst="orthographicFront"/>
+      <a:lightRig rig="threePt" dir="t"/>
+    </dgm:scene3d>
+    <dgm:sp3d/>
+    <dgm:txPr/>
+    <dgm:style>
+      <a:lnRef idx="2">
+        <a:scrgbClr r="0" g="0" b="0"/>
+      </a:lnRef>
+      <a:fillRef idx="1">
+        <a:scrgbClr r="0" g="0" b="0"/>
+      </a:fillRef>
+      <a:effectRef idx="0">
+        <a:scrgbClr r="0" g="0" b="0"/>
+      </a:effectRef>
+      <a:fontRef idx="minor"/>
+    </dgm:style>
+  </dgm:styleLbl>
+  <dgm:styleLbl name="alignAcc1">
+    <dgm:scene3d>
+      <a:camera prst="orthographicFront"/>
+      <a:lightRig rig="threePt" dir="t"/>
+    </dgm:scene3d>
+    <dgm:sp3d/>
+    <dgm:txPr/>
+    <dgm:style>
+      <a:lnRef idx="2">
+        <a:scrgbClr r="0" g="0" b="0"/>
+      </a:lnRef>
+      <a:fillRef idx="1">
+        <a:scrgbClr r="0" g="0" b="0"/>
+      </a:fillRef>
+      <a:effectRef idx="0">
+        <a:scrgbClr r="0" g="0" b="0"/>
+      </a:effectRef>
+      <a:fontRef idx="minor"/>
+    </dgm:style>
+  </dgm:styleLbl>
+  <dgm:styleLbl name="trAlignAcc1">
+    <dgm:scene3d>
+      <a:camera prst="orthographicFront"/>
+      <a:lightRig rig="threePt" dir="t"/>
+    </dgm:scene3d>
+    <dgm:sp3d/>
+    <dgm:txPr/>
+    <dgm:style>
+      <a:lnRef idx="1">
+        <a:scrgbClr r="0" g="0" b="0"/>
+      </a:lnRef>
+      <a:fillRef idx="1">
+        <a:scrgbClr r="0" g="0" b="0"/>
+      </a:fillRef>
+      <a:effectRef idx="0">
+        <a:scrgbClr r="0" g="0" b="0"/>
+      </a:effectRef>
+      <a:fontRef idx="minor"/>
+    </dgm:style>
+  </dgm:styleLbl>
+  <dgm:styleLbl name="bgAcc1">
+    <dgm:scene3d>
+      <a:camera prst="orthographicFront"/>
+      <a:lightRig rig="threePt" dir="t"/>
+    </dgm:scene3d>
+    <dgm:sp3d/>
+    <dgm:txPr/>
+    <dgm:style>
+      <a:lnRef idx="2">
+        <a:scrgbClr r="0" g="0" b="0"/>
+      </a:lnRef>
+      <a:fillRef idx="1">
+        <a:scrgbClr r="0" g="0" b="0"/>
+      </a:fillRef>
+      <a:effectRef idx="0">
+        <a:scrgbClr r="0" g="0" b="0"/>
+      </a:effectRef>
+      <a:fontRef idx="minor"/>
+    </dgm:style>
+  </dgm:styleLbl>
+  <dgm:styleLbl name="solidFgAcc1">
+    <dgm:scene3d>
+      <a:camera prst="orthographicFront"/>
+      <a:lightRig rig="threePt" dir="t"/>
+    </dgm:scene3d>
+    <dgm:sp3d/>
+    <dgm:txPr/>
+    <dgm:style>
+      <a:lnRef idx="2">
+        <a:scrgbClr r="0" g="0" b="0"/>
+      </a:lnRef>
+      <a:fillRef idx="1">
+        <a:scrgbClr r="0" g="0" b="0"/>
+      </a:fillRef>
+      <a:effectRef idx="0">
+        <a:scrgbClr r="0" g="0" b="0"/>
+      </a:effectRef>
+      <a:fontRef idx="minor"/>
+    </dgm:style>
+  </dgm:styleLbl>
+  <dgm:styleLbl name="solidAlignAcc1">
+    <dgm:scene3d>
+      <a:camera prst="orthographicFront"/>
+      <a:lightRig rig="threePt" dir="t"/>
+    </dgm:scene3d>
+    <dgm:sp3d/>
+    <dgm:txPr/>
+    <dgm:style>
+      <a:lnRef idx="2">
+        <a:scrgbClr r="0" g="0" b="0"/>
+      </a:lnRef>
+      <a:fillRef idx="1">
+        <a:scrgbClr r="0" g="0" b="0"/>
+      </a:fillRef>
+      <a:effectRef idx="0">
+        <a:scrgbClr r="0" g="0" b="0"/>
+      </a:effectRef>
+      <a:fontRef idx="minor"/>
+    </dgm:style>
+  </dgm:styleLbl>
+  <dgm:styleLbl name="solidBgAcc1">
+    <dgm:scene3d>
+      <a:camera prst="orthographicFront"/>
+      <a:lightRig rig="threePt" dir="t"/>
+    </dgm:scene3d>
+    <dgm:sp3d/>
+    <dgm:txPr/>
+    <dgm:style>
+      <a:lnRef idx="2">
+        <a:scrgbClr r="0" g="0" b="0"/>
+      </a:lnRef>
+      <a:fillRef idx="1">
+        <a:scrgbClr r="0" g="0" b="0"/>
+      </a:fillRef>
+      <a:effectRef idx="0">
+        <a:scrgbClr r="0" g="0" b="0"/>
+      </a:effectRef>
+      <a:fontRef idx="minor"/>
+    </dgm:style>
+  </dgm:styleLbl>
+  <dgm:styleLbl name="fgAccFollowNode1">
+    <dgm:scene3d>
+      <a:camera prst="orthographicFront"/>
+      <a:lightRig rig="threePt" dir="t"/>
+    </dgm:scene3d>
+    <dgm:sp3d/>
+    <dgm:txPr/>
+    <dgm:style>
+      <a:lnRef idx="2">
+        <a:scrgbClr r="0" g="0" b="0"/>
+      </a:lnRef>
+      <a:fillRef idx="1">
+        <a:scrgbClr r="0" g="0" b="0"/>
+      </a:fillRef>
+      <a:effectRef idx="0">
+        <a:scrgbClr r="0" g="0" b="0"/>
+      </a:effectRef>
+      <a:fontRef idx="minor"/>
+    </dgm:style>
+  </dgm:styleLbl>
+  <dgm:styleLbl name="alignAccFollowNode1">
+    <dgm:scene3d>
+      <a:camera prst="orthographicFront"/>
+      <a:lightRig rig="threePt" dir="t"/>
+    </dgm:scene3d>
+    <dgm:sp3d/>
+    <dgm:txPr/>
+    <dgm:style>
+      <a:lnRef idx="2">
+        <a:scrgbClr r="0" g="0" b="0"/>
+      </a:lnRef>
+      <a:fillRef idx="1">
+        <a:scrgbClr r="0" g="0" b="0"/>
+      </a:fillRef>
+      <a:effectRef idx="0">
+        <a:scrgbClr r="0" g="0" b="0"/>
+      </a:effectRef>
+      <a:fontRef idx="minor"/>
+    </dgm:style>
+  </dgm:styleLbl>
+  <dgm:styleLbl name="bgAccFollowNode1">
+    <dgm:scene3d>
+      <a:camera prst="orthographicFront"/>
+      <a:lightRig rig="threePt" dir="t"/>
+    </dgm:scene3d>
+    <dgm:sp3d/>
+    <dgm:txPr/>
+    <dgm:style>
+      <a:lnRef idx="2">
+        <a:scrgbClr r="0" g="0" b="0"/>
+      </a:lnRef>
+      <a:fillRef idx="1">
+        <a:scrgbClr r="0" g="0" b="0"/>
+      </a:fillRef>
+      <a:effectRef idx="0">
+        <a:scrgbClr r="0" g="0" b="0"/>
+      </a:effectRef>
+      <a:fontRef idx="minor"/>
+    </dgm:style>
+  </dgm:styleLbl>
+  <dgm:styleLbl name="fgAcc0">
+    <dgm:scene3d>
+      <a:camera prst="orthographicFront"/>
+      <a:lightRig rig="threePt" dir="t"/>
+    </dgm:scene3d>
+    <dgm:sp3d/>
+    <dgm:txPr/>
+    <dgm:style>
+      <a:lnRef idx="2">
+        <a:scrgbClr r="0" g="0" b="0"/>
+      </a:lnRef>
+      <a:fillRef idx="1">
+        <a:scrgbClr r="0" g="0" b="0"/>
+      </a:fillRef>
+      <a:effectRef idx="0">
+        <a:scrgbClr r="0" g="0" b="0"/>
+      </a:effectRef>
+      <a:fontRef idx="minor"/>
+    </dgm:style>
+  </dgm:styleLbl>
+  <dgm:styleLbl name="fgAcc2">
+    <dgm:scene3d>
+      <a:camera prst="orthographicFront"/>
+      <a:lightRig rig="threePt" dir="t"/>
+    </dgm:scene3d>
+    <dgm:sp3d/>
+    <dgm:txPr/>
+    <dgm:style>
+      <a:lnRef idx="2">
+        <a:scrgbClr r="0" g="0" b="0"/>
+      </a:lnRef>
+      <a:fillRef idx="1">
+        <a:scrgbClr r="0" g="0" b="0"/>
+      </a:fillRef>
+      <a:effectRef idx="0">
+        <a:scrgbClr r="0" g="0" b="0"/>
+      </a:effectRef>
+      <a:fontRef idx="minor"/>
+    </dgm:style>
+  </dgm:styleLbl>
+  <dgm:styleLbl name="fgAcc3">
+    <dgm:scene3d>
+      <a:camera prst="orthographicFront"/>
+      <a:lightRig rig="threePt" dir="t"/>
+    </dgm:scene3d>
+    <dgm:sp3d/>
+    <dgm:txPr/>
+    <dgm:style>
+      <a:lnRef idx="2">
+        <a:scrgbClr r="0" g="0" b="0"/>
+      </a:lnRef>
+      <a:fillRef idx="1">
+        <a:scrgbClr r="0" g="0" b="0"/>
+      </a:fillRef>
+      <a:effectRef idx="0">
+        <a:scrgbClr r="0" g="0" b="0"/>
+      </a:effectRef>
+      <a:fontRef idx="minor"/>
+    </dgm:style>
+  </dgm:styleLbl>
+  <dgm:styleLbl name="fgAcc4">
+    <dgm:scene3d>
+      <a:camera prst="orthographicFront"/>
+      <a:lightRig rig="threePt" dir="t"/>
+    </dgm:scene3d>
+    <dgm:sp3d/>
+    <dgm:txPr/>
+    <dgm:style>
+      <a:lnRef idx="2">
+        <a:scrgbClr r="0" g="0" b="0"/>
+      </a:lnRef>
+      <a:fillRef idx="1">
+        <a:scrgbClr r="0" g="0" b="0"/>
+      </a:fillRef>
+      <a:effectRef idx="0">
+        <a:scrgbClr r="0" g="0" b="0"/>
+      </a:effectRef>
+      <a:fontRef idx="minor"/>
+    </dgm:style>
+  </dgm:styleLbl>
+  <dgm:styleLbl name="bgShp">
+    <dgm:scene3d>
+      <a:camera prst="orthographicFront"/>
+      <a:lightRig rig="threePt" dir="t"/>
+    </dgm:scene3d>
+    <dgm:sp3d/>
+    <dgm:txPr/>
+    <dgm:style>
+      <a:lnRef idx="0">
+        <a:scrgbClr r="0" g="0" b="0"/>
+      </a:lnRef>
+      <a:fillRef idx="1">
+        <a:scrgbClr r="0" g="0" b="0"/>
+      </a:fillRef>
+      <a:effectRef idx="0">
+        <a:scrgbClr r="0" g="0" b="0"/>
+      </a:effectRef>
+      <a:fontRef idx="minor"/>
+    </dgm:style>
+  </dgm:styleLbl>
+  <dgm:styleLbl name="dkBgShp">
+    <dgm:scene3d>
+      <a:camera prst="orthographicFront"/>
+      <a:lightRig rig="threePt" dir="t"/>
+    </dgm:scene3d>
+    <dgm:sp3d/>
+    <dgm:txPr/>
+    <dgm:style>
+      <a:lnRef idx="0">
+        <a:scrgbClr r="0" g="0" b="0"/>
+      </a:lnRef>
+      <a:fillRef idx="1">
+        <a:scrgbClr r="0" g="0" b="0"/>
+      </a:fillRef>
+      <a:effectRef idx="0">
+        <a:scrgbClr r="0" g="0" b="0"/>
+      </a:effectRef>
+      <a:fontRef idx="minor"/>
+    </dgm:style>
+  </dgm:styleLbl>
+  <dgm:styleLbl name="trBgShp">
+    <dgm:scene3d>
+      <a:camera prst="orthographicFront"/>
+      <a:lightRig rig="threePt" dir="t"/>
+    </dgm:scene3d>
+    <dgm:sp3d/>
+    <dgm:txPr/>
+    <dgm:style>
+      <a:lnRef idx="0">
+        <a:scrgbClr r="0" g="0" b="0"/>
+      </a:lnRef>
+      <a:fillRef idx="1">
+        <a:scrgbClr r="0" g="0" b="0"/>
+      </a:fillRef>
+      <a:effectRef idx="0">
+        <a:scrgbClr r="0" g="0" b="0"/>
+      </a:effectRef>
+      <a:fontRef idx="minor"/>
+    </dgm:style>
+  </dgm:styleLbl>
+  <dgm:styleLbl name="fgShp">
+    <dgm:scene3d>
+      <a:camera prst="orthographicFront"/>
+      <a:lightRig rig="threePt" dir="t"/>
+    </dgm:scene3d>
+    <dgm:sp3d/>
+    <dgm:txPr/>
+    <dgm:style>
+      <a:lnRef idx="2">
+        <a:scrgbClr r="0" g="0" b="0"/>
+      </a:lnRef>
+      <a:fillRef idx="1">
+        <a:scrgbClr r="0" g="0" b="0"/>
+      </a:fillRef>
+      <a:effectRef idx="0">
+        <a:scrgbClr r="0" g="0" b="0"/>
+      </a:effectRef>
+      <a:fontRef idx="minor"/>
+    </dgm:style>
+  </dgm:styleLbl>
+  <dgm:styleLbl name="revTx">
+    <dgm:scene3d>
+      <a:camera prst="orthographicFront"/>
+      <a:lightRig rig="threePt" dir="t"/>
+    </dgm:scene3d>
+    <dgm:sp3d/>
+    <dgm:txPr/>
+    <dgm:style>
+      <a:lnRef idx="0">
+        <a:scrgbClr r="0" g="0" b="0"/>
+      </a:lnRef>
+      <a:fillRef idx="0">
+        <a:scrgbClr r="0" g="0" b="0"/>
+      </a:fillRef>
+      <a:effectRef idx="0">
+        <a:scrgbClr r="0" g="0" b="0"/>
+      </a:effectRef>
+      <a:fontRef idx="minor"/>
+    </dgm:style>
+  </dgm:styleLbl>
+</dgm:styleDef>
 </file>
 
 <file path=word/theme/theme1.xml><?xml version="1.0" encoding="utf-8"?>

</xml_diff>